<commit_message>
BV_UVVM-1011: Updated code and documentation after feedback
</commit_message>
<xml_diff>
--- a/bitvis_vip_axi/doc/axi_vvc_QuickRef.docx
+++ b/bitvis_vip_axi/doc/axi_vvc_QuickRef.docx
@@ -10095,7 +10095,23 @@
                 <w:color w:val="000000" w:themeColor="text1"/>
                 <w:sz w:val="15"/>
               </w:rPr>
-              <w:t>axid</w:t>
+              <w:t>a</w:t>
+            </w:r>
+            <w:r>
+              <w:rPr>
+                <w:rFonts w:cs="Helvetica"/>
+                <w:color w:val="000000" w:themeColor="text1"/>
+                <w:sz w:val="15"/>
+              </w:rPr>
+              <w:t>w</w:t>
+            </w:r>
+            <w:r>
+              <w:rPr>
+                <w:rFonts w:cs="Helvetica"/>
+                <w:color w:val="000000" w:themeColor="text1"/>
+                <w:sz w:val="15"/>
+              </w:rPr>
+              <w:t>id</w:t>
             </w:r>
             <w:proofErr w:type="spellEnd"/>
           </w:p>
@@ -10183,7 +10199,7 @@
                 <w:rFonts w:cs="Helvetica"/>
                 <w:sz w:val="15"/>
               </w:rPr>
-              <w:t>Identification tag for a read or write transaction</w:t>
+              <w:t>Identification tag for a write transaction</w:t>
             </w:r>
           </w:p>
         </w:tc>
@@ -10220,7 +10236,15 @@
                 <w:color w:val="000000" w:themeColor="text1"/>
                 <w:sz w:val="15"/>
               </w:rPr>
-              <w:t>ax</w:t>
+              <w:t>a</w:t>
+            </w:r>
+            <w:r>
+              <w:rPr>
+                <w:rFonts w:cs="Helvetica"/>
+                <w:color w:val="000000" w:themeColor="text1"/>
+                <w:sz w:val="15"/>
+              </w:rPr>
+              <w:t>w</w:t>
             </w:r>
             <w:r>
               <w:rPr>
@@ -10327,7 +10351,7 @@
               <w:rPr>
                 <w:sz w:val="15"/>
               </w:rPr>
-              <w:t xml:space="preserve"> the first transfer in a read or write transaction</w:t>
+              <w:t xml:space="preserve"> the first transfer in a write transaction</w:t>
             </w:r>
           </w:p>
         </w:tc>
@@ -10363,7 +10387,21 @@
                 <w:color w:val="000000" w:themeColor="text1"/>
                 <w:sz w:val="15"/>
               </w:rPr>
-              <w:t>axlen</w:t>
+              <w:t>a</w:t>
+            </w:r>
+            <w:r>
+              <w:rPr>
+                <w:color w:val="000000" w:themeColor="text1"/>
+                <w:sz w:val="15"/>
+              </w:rPr>
+              <w:t>w</w:t>
+            </w:r>
+            <w:r>
+              <w:rPr>
+                <w:color w:val="000000" w:themeColor="text1"/>
+                <w:sz w:val="15"/>
+              </w:rPr>
+              <w:t>len</w:t>
             </w:r>
             <w:proofErr w:type="spellEnd"/>
           </w:p>
@@ -10468,7 +10506,7 @@
               <w:rPr>
                 <w:sz w:val="15"/>
               </w:rPr>
-              <w:t>The number of data transfers in a read or write transactions</w:t>
+              <w:t>The number of data transfers in a write transaction</w:t>
             </w:r>
           </w:p>
         </w:tc>
@@ -10504,7 +10542,21 @@
                 <w:color w:val="000000" w:themeColor="text1"/>
                 <w:sz w:val="15"/>
               </w:rPr>
-              <w:t>axsize</w:t>
+              <w:t>a</w:t>
+            </w:r>
+            <w:r>
+              <w:rPr>
+                <w:color w:val="000000" w:themeColor="text1"/>
+                <w:sz w:val="15"/>
+              </w:rPr>
+              <w:t>w</w:t>
+            </w:r>
+            <w:r>
+              <w:rPr>
+                <w:color w:val="000000" w:themeColor="text1"/>
+                <w:sz w:val="15"/>
+              </w:rPr>
+              <w:t>size</w:t>
             </w:r>
             <w:proofErr w:type="spellEnd"/>
           </w:p>
@@ -10587,7 +10639,7 @@
               <w:rPr>
                 <w:sz w:val="15"/>
               </w:rPr>
-              <w:t>The number of bytes in each data transfer in a read or write transaction (Must be a power of two)</w:t>
+              <w:t>The number of bytes in each data transfer in a write transaction (Must be a power of two)</w:t>
             </w:r>
           </w:p>
         </w:tc>
@@ -10623,7 +10675,21 @@
                 <w:color w:val="000000" w:themeColor="text1"/>
                 <w:sz w:val="15"/>
               </w:rPr>
-              <w:t>axburst</w:t>
+              <w:t>a</w:t>
+            </w:r>
+            <w:r>
+              <w:rPr>
+                <w:color w:val="000000" w:themeColor="text1"/>
+                <w:sz w:val="15"/>
+              </w:rPr>
+              <w:t>w</w:t>
+            </w:r>
+            <w:r>
+              <w:rPr>
+                <w:color w:val="000000" w:themeColor="text1"/>
+                <w:sz w:val="15"/>
+              </w:rPr>
+              <w:t>burst</w:t>
             </w:r>
             <w:proofErr w:type="spellEnd"/>
           </w:p>
@@ -10708,7 +10774,7 @@
               <w:rPr>
                 <w:sz w:val="15"/>
               </w:rPr>
-              <w:t>Burst type, indicates how address changes between each transfer in a read or write transaction</w:t>
+              <w:t>Burst type, indicates how address changes between each transfer in a write transaction</w:t>
             </w:r>
           </w:p>
         </w:tc>
@@ -10744,7 +10810,21 @@
                 <w:color w:val="000000" w:themeColor="text1"/>
                 <w:sz w:val="15"/>
               </w:rPr>
-              <w:t>axlock</w:t>
+              <w:t>a</w:t>
+            </w:r>
+            <w:r>
+              <w:rPr>
+                <w:color w:val="000000" w:themeColor="text1"/>
+                <w:sz w:val="15"/>
+              </w:rPr>
+              <w:t>w</w:t>
+            </w:r>
+            <w:r>
+              <w:rPr>
+                <w:color w:val="000000" w:themeColor="text1"/>
+                <w:sz w:val="15"/>
+              </w:rPr>
+              <w:t>lock</w:t>
             </w:r>
             <w:proofErr w:type="spellEnd"/>
           </w:p>
@@ -10829,7 +10909,7 @@
               <w:rPr>
                 <w:sz w:val="15"/>
               </w:rPr>
-              <w:t>Provides information about the atomic characteristics of a read or write transaction</w:t>
+              <w:t>Provides information about the atomic characteristics of a write transaction</w:t>
             </w:r>
           </w:p>
         </w:tc>
@@ -10865,7 +10945,21 @@
                 <w:color w:val="000000" w:themeColor="text1"/>
                 <w:sz w:val="15"/>
               </w:rPr>
-              <w:t>axcache</w:t>
+              <w:t>a</w:t>
+            </w:r>
+            <w:r>
+              <w:rPr>
+                <w:color w:val="000000" w:themeColor="text1"/>
+                <w:sz w:val="15"/>
+              </w:rPr>
+              <w:t>w</w:t>
+            </w:r>
+            <w:r>
+              <w:rPr>
+                <w:color w:val="000000" w:themeColor="text1"/>
+                <w:sz w:val="15"/>
+              </w:rPr>
+              <w:t>cache</w:t>
             </w:r>
             <w:proofErr w:type="spellEnd"/>
           </w:p>
@@ -10984,7 +11078,7 @@
               <w:rPr>
                 <w:sz w:val="15"/>
               </w:rPr>
-              <w:t>Indicates how a read or write transaction is required to progress through a system</w:t>
+              <w:t>Indicates how a write transaction is required to progress through a system</w:t>
             </w:r>
           </w:p>
         </w:tc>
@@ -11020,7 +11114,21 @@
                 <w:color w:val="000000" w:themeColor="text1"/>
                 <w:sz w:val="15"/>
               </w:rPr>
-              <w:t>axprot</w:t>
+              <w:t>a</w:t>
+            </w:r>
+            <w:r>
+              <w:rPr>
+                <w:color w:val="000000" w:themeColor="text1"/>
+                <w:sz w:val="15"/>
+              </w:rPr>
+              <w:t>w</w:t>
+            </w:r>
+            <w:r>
+              <w:rPr>
+                <w:color w:val="000000" w:themeColor="text1"/>
+                <w:sz w:val="15"/>
+              </w:rPr>
+              <w:t>prot</w:t>
             </w:r>
             <w:proofErr w:type="spellEnd"/>
           </w:p>
@@ -11111,7 +11219,7 @@
               <w:rPr>
                 <w:sz w:val="15"/>
               </w:rPr>
-              <w:t>Protection attributes of a read or write transaction. Privilege, security level and access type</w:t>
+              <w:t>Protection attributes of a write transaction. Privilege, security level and access type</w:t>
             </w:r>
           </w:p>
         </w:tc>
@@ -11147,7 +11255,21 @@
                 <w:color w:val="000000" w:themeColor="text1"/>
                 <w:sz w:val="15"/>
               </w:rPr>
-              <w:t>axqos</w:t>
+              <w:t>a</w:t>
+            </w:r>
+            <w:r>
+              <w:rPr>
+                <w:color w:val="000000" w:themeColor="text1"/>
+                <w:sz w:val="15"/>
+              </w:rPr>
+              <w:t>w</w:t>
+            </w:r>
+            <w:r>
+              <w:rPr>
+                <w:color w:val="000000" w:themeColor="text1"/>
+                <w:sz w:val="15"/>
+              </w:rPr>
+              <w:t>qos</w:t>
             </w:r>
             <w:proofErr w:type="spellEnd"/>
           </w:p>
@@ -11266,7 +11388,7 @@
               <w:rPr>
                 <w:sz w:val="15"/>
               </w:rPr>
-              <w:t>Quality of Service identifier for a read or write transaction</w:t>
+              <w:t>Quality of Service identifier for a write transaction</w:t>
             </w:r>
           </w:p>
         </w:tc>
@@ -11302,7 +11424,21 @@
                 <w:color w:val="000000" w:themeColor="text1"/>
                 <w:sz w:val="15"/>
               </w:rPr>
-              <w:t>axregion</w:t>
+              <w:t>a</w:t>
+            </w:r>
+            <w:r>
+              <w:rPr>
+                <w:color w:val="000000" w:themeColor="text1"/>
+                <w:sz w:val="15"/>
+              </w:rPr>
+              <w:t>w</w:t>
+            </w:r>
+            <w:r>
+              <w:rPr>
+                <w:color w:val="000000" w:themeColor="text1"/>
+                <w:sz w:val="15"/>
+              </w:rPr>
+              <w:t>region</w:t>
             </w:r>
             <w:proofErr w:type="spellEnd"/>
           </w:p>
@@ -11421,7 +11557,7 @@
               <w:rPr>
                 <w:sz w:val="15"/>
               </w:rPr>
-              <w:t>Region indicator for a read or write transaction</w:t>
+              <w:t>Region indicator for a write transaction</w:t>
             </w:r>
           </w:p>
         </w:tc>
@@ -11457,7 +11593,21 @@
                 <w:color w:val="000000" w:themeColor="text1"/>
                 <w:sz w:val="15"/>
               </w:rPr>
-              <w:t>axuser</w:t>
+              <w:t>a</w:t>
+            </w:r>
+            <w:r>
+              <w:rPr>
+                <w:color w:val="000000" w:themeColor="text1"/>
+                <w:sz w:val="15"/>
+              </w:rPr>
+              <w:t>w</w:t>
+            </w:r>
+            <w:r>
+              <w:rPr>
+                <w:color w:val="000000" w:themeColor="text1"/>
+                <w:sz w:val="15"/>
+              </w:rPr>
+              <w:t>user</w:t>
             </w:r>
             <w:proofErr w:type="spellEnd"/>
           </w:p>
@@ -11542,7 +11692,7 @@
               <w:rPr>
                 <w:sz w:val="15"/>
               </w:rPr>
-              <w:t>User-defined extension for the read or write address channel</w:t>
+              <w:t>User-defined extension for the write address channel</w:t>
             </w:r>
           </w:p>
         </w:tc>
@@ -12345,22 +12495,14 @@
                 <w:sz w:val="15"/>
               </w:rPr>
             </w:pPr>
-            <w:proofErr w:type="spellStart"/>
-            <w:r>
-              <w:rPr>
+            <w:r>
+              <w:rPr>
+                <w:rFonts w:cs="Helvetica"/>
                 <w:color w:val="000000" w:themeColor="text1"/>
                 <w:sz w:val="15"/>
               </w:rPr>
-              <w:t>r</w:t>
-            </w:r>
-            <w:r>
-              <w:rPr>
-                <w:color w:val="000000" w:themeColor="text1"/>
-                <w:sz w:val="15"/>
-              </w:rPr>
-              <w:t>data_exp</w:t>
-            </w:r>
-            <w:proofErr w:type="spellEnd"/>
+              <w:t>arid</w:t>
+            </w:r>
           </w:p>
         </w:tc>
         <w:tc>
@@ -12384,9 +12526,10 @@
             <w:proofErr w:type="spellStart"/>
             <w:r>
               <w:rPr>
-                <w:sz w:val="15"/>
-              </w:rPr>
-              <w:t>t_slv_array</w:t>
+                <w:rFonts w:cs="Helvetica"/>
+                <w:sz w:val="15"/>
+              </w:rPr>
+              <w:t>std_logic_vector</w:t>
             </w:r>
             <w:proofErr w:type="spellEnd"/>
           </w:p>
@@ -12407,57 +12550,14 @@
               <w:spacing w:line="276" w:lineRule="auto"/>
               <w:rPr>
                 <w:sz w:val="15"/>
-                <w:lang w:val="nb-NO"/>
-              </w:rPr>
-            </w:pPr>
-            <w:r>
-              <w:rPr>
-                <w:sz w:val="15"/>
-                <w:lang w:val="nb-NO"/>
-              </w:rPr>
-              <w:t>t</w:t>
-            </w:r>
-            <w:r>
-              <w:rPr>
-                <w:sz w:val="15"/>
-                <w:lang w:val="nb-NO"/>
-              </w:rPr>
-              <w:t>_slv_array’(x”</w:t>
-            </w:r>
-            <w:r>
-              <w:rPr>
-                <w:sz w:val="15"/>
-                <w:lang w:val="nb-NO"/>
-              </w:rPr>
-              <w:t>ABCD</w:t>
-            </w:r>
-            <w:r>
-              <w:rPr>
-                <w:sz w:val="15"/>
-                <w:lang w:val="nb-NO"/>
-              </w:rPr>
-              <w:t>”, x”</w:t>
-            </w:r>
-            <w:r>
-              <w:rPr>
-                <w:sz w:val="15"/>
-                <w:lang w:val="nb-NO"/>
-              </w:rPr>
-              <w:t>1234</w:t>
-            </w:r>
-            <w:r>
-              <w:rPr>
-                <w:sz w:val="15"/>
-                <w:lang w:val="nb-NO"/>
-              </w:rPr>
-              <w:t>”</w:t>
-            </w:r>
-            <w:r>
-              <w:rPr>
-                <w:sz w:val="15"/>
-                <w:lang w:val="nb-NO"/>
-              </w:rPr>
-              <w:t>)</w:t>
+              </w:rPr>
+            </w:pPr>
+            <w:r>
+              <w:rPr>
+                <w:rFonts w:cs="Helvetica"/>
+                <w:sz w:val="15"/>
+              </w:rPr>
+              <w:t>x”01”</w:t>
             </w:r>
           </w:p>
         </w:tc>
@@ -12482,41 +12582,10 @@
             </w:pPr>
             <w:r>
               <w:rPr>
-                <w:sz w:val="15"/>
-              </w:rPr>
-              <w:t xml:space="preserve">Array of expected read </w:t>
-            </w:r>
-            <w:r>
-              <w:rPr>
-                <w:sz w:val="15"/>
-              </w:rPr>
-              <w:t>data value</w:t>
-            </w:r>
-            <w:r>
-              <w:rPr>
-                <w:sz w:val="15"/>
-              </w:rPr>
-              <w:t xml:space="preserve">s. </w:t>
-            </w:r>
-            <w:r>
-              <w:rPr>
-                <w:sz w:val="15"/>
-              </w:rPr>
-              <w:t>A mismatch results in an alert ‘</w:t>
-            </w:r>
-            <w:proofErr w:type="spellStart"/>
-            <w:r>
-              <w:rPr>
-                <w:sz w:val="15"/>
-              </w:rPr>
-              <w:t>alert_level</w:t>
-            </w:r>
-            <w:proofErr w:type="spellEnd"/>
-            <w:r>
-              <w:rPr>
-                <w:sz w:val="15"/>
-              </w:rPr>
-              <w:t>’</w:t>
+                <w:rFonts w:cs="Helvetica"/>
+                <w:sz w:val="15"/>
+              </w:rPr>
+              <w:t>Identification tag for a read transaction</w:t>
             </w:r>
           </w:p>
         </w:tc>
@@ -12541,7 +12610,6 @@
               </w:tabs>
               <w:spacing w:line="276" w:lineRule="auto"/>
               <w:rPr>
-                <w:rFonts w:cs="Helvetica"/>
                 <w:color w:val="000000" w:themeColor="text1"/>
                 <w:sz w:val="15"/>
               </w:rPr>
@@ -12549,10 +12617,19 @@
             <w:proofErr w:type="spellStart"/>
             <w:r>
               <w:rPr>
+                <w:rFonts w:cs="Helvetica"/>
                 <w:color w:val="000000" w:themeColor="text1"/>
                 <w:sz w:val="15"/>
               </w:rPr>
-              <w:t>rresp_exp</w:t>
+              <w:t>ar</w:t>
+            </w:r>
+            <w:r>
+              <w:rPr>
+                <w:rFonts w:cs="Helvetica"/>
+                <w:color w:val="000000" w:themeColor="text1"/>
+                <w:sz w:val="15"/>
+              </w:rPr>
+              <w:t>addr</w:t>
             </w:r>
             <w:proofErr w:type="spellEnd"/>
           </w:p>
@@ -12572,18 +12649,16 @@
               </w:tabs>
               <w:spacing w:line="276" w:lineRule="auto"/>
               <w:rPr>
-                <w:rFonts w:cs="Helvetica"/>
-                <w:sz w:val="15"/>
-              </w:rPr>
-            </w:pPr>
-            <w:proofErr w:type="spellStart"/>
-            <w:r>
-              <w:rPr>
-                <w:sz w:val="15"/>
-              </w:rPr>
-              <w:t>t_xresp_array</w:t>
-            </w:r>
-            <w:proofErr w:type="spellEnd"/>
+                <w:sz w:val="15"/>
+              </w:rPr>
+            </w:pPr>
+            <w:r>
+              <w:rPr>
+                <w:rFonts w:cs="Helvetica"/>
+                <w:sz w:val="15"/>
+              </w:rPr>
+              <w:t>unsigned</w:t>
+            </w:r>
           </w:p>
         </w:tc>
         <w:tc>
@@ -12601,31 +12676,1524 @@
               </w:tabs>
               <w:spacing w:line="276" w:lineRule="auto"/>
               <w:rPr>
-                <w:rFonts w:cs="Helvetica"/>
+                <w:sz w:val="15"/>
+              </w:rPr>
+            </w:pPr>
+            <w:r>
+              <w:rPr>
+                <w:rFonts w:cs="Helvetica"/>
+                <w:sz w:val="15"/>
+              </w:rPr>
+              <w:t>x”325A”</w:t>
+            </w:r>
+          </w:p>
+        </w:tc>
+        <w:tc>
+          <w:tcPr>
+            <w:tcW w:w="7700" w:type="dxa"/>
+            <w:tcBorders>
+              <w:left w:val="nil"/>
+              <w:right w:val="nil"/>
+            </w:tcBorders>
+            <w:shd w:val="clear" w:color="auto" w:fill="auto"/>
+          </w:tcPr>
+          <w:p>
+            <w:pPr>
+              <w:tabs>
+                <w:tab w:val="left" w:pos="4820"/>
+              </w:tabs>
+              <w:spacing w:line="276" w:lineRule="auto"/>
+              <w:rPr>
+                <w:sz w:val="15"/>
+              </w:rPr>
+            </w:pPr>
+            <w:r>
+              <w:rPr>
+                <w:sz w:val="15"/>
+              </w:rPr>
+              <w:t>The address of</w:t>
+            </w:r>
+            <w:r>
+              <w:rPr>
+                <w:sz w:val="15"/>
+              </w:rPr>
+              <w:t xml:space="preserve"> the first transfer in a read transaction</w:t>
+            </w:r>
+          </w:p>
+        </w:tc>
+      </w:tr>
+      <w:tr>
+        <w:trPr>
+          <w:trHeight w:val="101"/>
+          <w:jc w:val="center"/>
+        </w:trPr>
+        <w:tc>
+          <w:tcPr>
+            <w:tcW w:w="1872" w:type="dxa"/>
+            <w:tcBorders>
+              <w:left w:val="nil"/>
+              <w:right w:val="nil"/>
+            </w:tcBorders>
+          </w:tcPr>
+          <w:p>
+            <w:pPr>
+              <w:tabs>
+                <w:tab w:val="left" w:pos="4820"/>
+              </w:tabs>
+              <w:spacing w:line="276" w:lineRule="auto"/>
+              <w:rPr>
+                <w:color w:val="000000" w:themeColor="text1"/>
                 <w:sz w:val="15"/>
               </w:rPr>
             </w:pPr>
             <w:proofErr w:type="spellStart"/>
             <w:r>
               <w:rPr>
+                <w:color w:val="000000" w:themeColor="text1"/>
+                <w:sz w:val="15"/>
+              </w:rPr>
+              <w:t>arlen</w:t>
+            </w:r>
+            <w:proofErr w:type="spellEnd"/>
+          </w:p>
+        </w:tc>
+        <w:tc>
+          <w:tcPr>
+            <w:tcW w:w="2386" w:type="dxa"/>
+            <w:tcBorders>
+              <w:left w:val="nil"/>
+              <w:right w:val="nil"/>
+            </w:tcBorders>
+          </w:tcPr>
+          <w:p>
+            <w:pPr>
+              <w:tabs>
+                <w:tab w:val="left" w:pos="4820"/>
+              </w:tabs>
+              <w:spacing w:line="276" w:lineRule="auto"/>
+              <w:rPr>
+                <w:sz w:val="15"/>
+              </w:rPr>
+            </w:pPr>
+            <w:proofErr w:type="gramStart"/>
+            <w:r>
+              <w:rPr>
+                <w:sz w:val="15"/>
+              </w:rPr>
+              <w:t>unsigned(</w:t>
+            </w:r>
+            <w:proofErr w:type="gramEnd"/>
+            <w:r>
+              <w:rPr>
+                <w:sz w:val="15"/>
+              </w:rPr>
+              <w:t xml:space="preserve">7 </w:t>
+            </w:r>
+            <w:proofErr w:type="spellStart"/>
+            <w:r>
+              <w:rPr>
+                <w:sz w:val="15"/>
+              </w:rPr>
+              <w:t>downto</w:t>
+            </w:r>
+            <w:proofErr w:type="spellEnd"/>
+            <w:r>
+              <w:rPr>
+                <w:sz w:val="15"/>
+              </w:rPr>
+              <w:t xml:space="preserve"> 0)</w:t>
+            </w:r>
+          </w:p>
+        </w:tc>
+        <w:tc>
+          <w:tcPr>
+            <w:tcW w:w="3113" w:type="dxa"/>
+            <w:tcBorders>
+              <w:left w:val="nil"/>
+              <w:right w:val="nil"/>
+            </w:tcBorders>
+          </w:tcPr>
+          <w:p>
+            <w:pPr>
+              <w:tabs>
+                <w:tab w:val="left" w:pos="4820"/>
+              </w:tabs>
+              <w:spacing w:line="276" w:lineRule="auto"/>
+              <w:rPr>
+                <w:sz w:val="15"/>
+              </w:rPr>
+            </w:pPr>
+            <w:r>
+              <w:rPr>
+                <w:sz w:val="15"/>
+              </w:rPr>
+              <w:t>x”01”</w:t>
+            </w:r>
+          </w:p>
+        </w:tc>
+        <w:tc>
+          <w:tcPr>
+            <w:tcW w:w="7700" w:type="dxa"/>
+            <w:tcBorders>
+              <w:left w:val="nil"/>
+              <w:right w:val="nil"/>
+            </w:tcBorders>
+            <w:shd w:val="clear" w:color="auto" w:fill="auto"/>
+          </w:tcPr>
+          <w:p>
+            <w:pPr>
+              <w:tabs>
+                <w:tab w:val="left" w:pos="4820"/>
+              </w:tabs>
+              <w:spacing w:line="276" w:lineRule="auto"/>
+              <w:rPr>
+                <w:sz w:val="15"/>
+              </w:rPr>
+            </w:pPr>
+            <w:r>
+              <w:rPr>
+                <w:sz w:val="15"/>
+              </w:rPr>
+              <w:t>The number of data transfers in a read transaction</w:t>
+            </w:r>
+          </w:p>
+        </w:tc>
+      </w:tr>
+      <w:tr>
+        <w:trPr>
+          <w:trHeight w:val="101"/>
+          <w:jc w:val="center"/>
+        </w:trPr>
+        <w:tc>
+          <w:tcPr>
+            <w:tcW w:w="1872" w:type="dxa"/>
+            <w:tcBorders>
+              <w:left w:val="nil"/>
+              <w:right w:val="nil"/>
+            </w:tcBorders>
+          </w:tcPr>
+          <w:p>
+            <w:pPr>
+              <w:tabs>
+                <w:tab w:val="left" w:pos="4820"/>
+              </w:tabs>
+              <w:spacing w:line="276" w:lineRule="auto"/>
+              <w:rPr>
+                <w:color w:val="000000" w:themeColor="text1"/>
+                <w:sz w:val="15"/>
+              </w:rPr>
+            </w:pPr>
+            <w:proofErr w:type="spellStart"/>
+            <w:r>
+              <w:rPr>
+                <w:color w:val="000000" w:themeColor="text1"/>
+                <w:sz w:val="15"/>
+              </w:rPr>
+              <w:t>arsize</w:t>
+            </w:r>
+            <w:proofErr w:type="spellEnd"/>
+          </w:p>
+        </w:tc>
+        <w:tc>
+          <w:tcPr>
+            <w:tcW w:w="2386" w:type="dxa"/>
+            <w:tcBorders>
+              <w:left w:val="nil"/>
+              <w:right w:val="nil"/>
+            </w:tcBorders>
+          </w:tcPr>
+          <w:p>
+            <w:pPr>
+              <w:tabs>
+                <w:tab w:val="left" w:pos="4820"/>
+              </w:tabs>
+              <w:spacing w:line="276" w:lineRule="auto"/>
+              <w:rPr>
+                <w:sz w:val="15"/>
+              </w:rPr>
+            </w:pPr>
+            <w:r>
+              <w:rPr>
+                <w:sz w:val="15"/>
+              </w:rPr>
+              <w:t>Integer range 1 to 128</w:t>
+            </w:r>
+          </w:p>
+        </w:tc>
+        <w:tc>
+          <w:tcPr>
+            <w:tcW w:w="3113" w:type="dxa"/>
+            <w:tcBorders>
+              <w:left w:val="nil"/>
+              <w:right w:val="nil"/>
+            </w:tcBorders>
+          </w:tcPr>
+          <w:p>
+            <w:pPr>
+              <w:tabs>
+                <w:tab w:val="left" w:pos="4820"/>
+              </w:tabs>
+              <w:spacing w:line="276" w:lineRule="auto"/>
+              <w:rPr>
+                <w:sz w:val="15"/>
+              </w:rPr>
+            </w:pPr>
+            <w:r>
+              <w:rPr>
+                <w:sz w:val="15"/>
+              </w:rPr>
+              <w:t>4</w:t>
+            </w:r>
+          </w:p>
+        </w:tc>
+        <w:tc>
+          <w:tcPr>
+            <w:tcW w:w="7700" w:type="dxa"/>
+            <w:tcBorders>
+              <w:left w:val="nil"/>
+              <w:right w:val="nil"/>
+            </w:tcBorders>
+            <w:shd w:val="clear" w:color="auto" w:fill="auto"/>
+          </w:tcPr>
+          <w:p>
+            <w:pPr>
+              <w:tabs>
+                <w:tab w:val="left" w:pos="4820"/>
+              </w:tabs>
+              <w:spacing w:line="276" w:lineRule="auto"/>
+              <w:rPr>
+                <w:sz w:val="15"/>
+              </w:rPr>
+            </w:pPr>
+            <w:r>
+              <w:rPr>
+                <w:sz w:val="15"/>
+              </w:rPr>
+              <w:t>The number of bytes in each data transfer in a read transaction (Must be a power of two)</w:t>
+            </w:r>
+          </w:p>
+        </w:tc>
+      </w:tr>
+      <w:tr>
+        <w:trPr>
+          <w:trHeight w:val="101"/>
+          <w:jc w:val="center"/>
+        </w:trPr>
+        <w:tc>
+          <w:tcPr>
+            <w:tcW w:w="1872" w:type="dxa"/>
+            <w:tcBorders>
+              <w:left w:val="nil"/>
+              <w:right w:val="nil"/>
+            </w:tcBorders>
+          </w:tcPr>
+          <w:p>
+            <w:pPr>
+              <w:tabs>
+                <w:tab w:val="left" w:pos="4820"/>
+              </w:tabs>
+              <w:spacing w:line="276" w:lineRule="auto"/>
+              <w:rPr>
+                <w:color w:val="000000" w:themeColor="text1"/>
+                <w:sz w:val="15"/>
+              </w:rPr>
+            </w:pPr>
+            <w:proofErr w:type="spellStart"/>
+            <w:r>
+              <w:rPr>
+                <w:color w:val="000000" w:themeColor="text1"/>
+                <w:sz w:val="15"/>
+              </w:rPr>
+              <w:t>arburst</w:t>
+            </w:r>
+            <w:proofErr w:type="spellEnd"/>
+          </w:p>
+        </w:tc>
+        <w:tc>
+          <w:tcPr>
+            <w:tcW w:w="2386" w:type="dxa"/>
+            <w:tcBorders>
+              <w:left w:val="nil"/>
+              <w:right w:val="nil"/>
+            </w:tcBorders>
+          </w:tcPr>
+          <w:p>
+            <w:pPr>
+              <w:tabs>
+                <w:tab w:val="left" w:pos="4820"/>
+              </w:tabs>
+              <w:spacing w:line="276" w:lineRule="auto"/>
+              <w:rPr>
+                <w:sz w:val="15"/>
+              </w:rPr>
+            </w:pPr>
+            <w:proofErr w:type="spellStart"/>
+            <w:r>
+              <w:rPr>
+                <w:sz w:val="15"/>
+              </w:rPr>
+              <w:t>t_axburst</w:t>
+            </w:r>
+            <w:proofErr w:type="spellEnd"/>
+          </w:p>
+        </w:tc>
+        <w:tc>
+          <w:tcPr>
+            <w:tcW w:w="3113" w:type="dxa"/>
+            <w:tcBorders>
+              <w:left w:val="nil"/>
+              <w:right w:val="nil"/>
+            </w:tcBorders>
+          </w:tcPr>
+          <w:p>
+            <w:pPr>
+              <w:tabs>
+                <w:tab w:val="left" w:pos="4820"/>
+              </w:tabs>
+              <w:spacing w:line="276" w:lineRule="auto"/>
+              <w:rPr>
+                <w:sz w:val="15"/>
+              </w:rPr>
+            </w:pPr>
+            <w:r>
+              <w:rPr>
+                <w:sz w:val="15"/>
+              </w:rPr>
+              <w:t>INCR</w:t>
+            </w:r>
+          </w:p>
+        </w:tc>
+        <w:tc>
+          <w:tcPr>
+            <w:tcW w:w="7700" w:type="dxa"/>
+            <w:tcBorders>
+              <w:left w:val="nil"/>
+              <w:right w:val="nil"/>
+            </w:tcBorders>
+            <w:shd w:val="clear" w:color="auto" w:fill="auto"/>
+          </w:tcPr>
+          <w:p>
+            <w:pPr>
+              <w:tabs>
+                <w:tab w:val="left" w:pos="4820"/>
+              </w:tabs>
+              <w:spacing w:line="276" w:lineRule="auto"/>
+              <w:rPr>
+                <w:sz w:val="15"/>
+              </w:rPr>
+            </w:pPr>
+            <w:r>
+              <w:rPr>
+                <w:sz w:val="15"/>
+              </w:rPr>
+              <w:t>Burst type, indicates how address changes between each transfer in a read transaction</w:t>
+            </w:r>
+          </w:p>
+        </w:tc>
+      </w:tr>
+      <w:tr>
+        <w:trPr>
+          <w:trHeight w:val="101"/>
+          <w:jc w:val="center"/>
+        </w:trPr>
+        <w:tc>
+          <w:tcPr>
+            <w:tcW w:w="1872" w:type="dxa"/>
+            <w:tcBorders>
+              <w:left w:val="nil"/>
+              <w:right w:val="nil"/>
+            </w:tcBorders>
+          </w:tcPr>
+          <w:p>
+            <w:pPr>
+              <w:tabs>
+                <w:tab w:val="left" w:pos="4820"/>
+              </w:tabs>
+              <w:spacing w:line="276" w:lineRule="auto"/>
+              <w:rPr>
+                <w:color w:val="000000" w:themeColor="text1"/>
+                <w:sz w:val="15"/>
+              </w:rPr>
+            </w:pPr>
+            <w:proofErr w:type="spellStart"/>
+            <w:r>
+              <w:rPr>
+                <w:color w:val="000000" w:themeColor="text1"/>
+                <w:sz w:val="15"/>
+              </w:rPr>
+              <w:t>arlock</w:t>
+            </w:r>
+            <w:proofErr w:type="spellEnd"/>
+          </w:p>
+        </w:tc>
+        <w:tc>
+          <w:tcPr>
+            <w:tcW w:w="2386" w:type="dxa"/>
+            <w:tcBorders>
+              <w:left w:val="nil"/>
+              <w:right w:val="nil"/>
+            </w:tcBorders>
+          </w:tcPr>
+          <w:p>
+            <w:pPr>
+              <w:tabs>
+                <w:tab w:val="left" w:pos="4820"/>
+              </w:tabs>
+              <w:spacing w:line="276" w:lineRule="auto"/>
+              <w:rPr>
+                <w:sz w:val="15"/>
+              </w:rPr>
+            </w:pPr>
+            <w:proofErr w:type="spellStart"/>
+            <w:r>
+              <w:rPr>
+                <w:sz w:val="15"/>
+              </w:rPr>
+              <w:t>t_axlock</w:t>
+            </w:r>
+            <w:proofErr w:type="spellEnd"/>
+          </w:p>
+        </w:tc>
+        <w:tc>
+          <w:tcPr>
+            <w:tcW w:w="3113" w:type="dxa"/>
+            <w:tcBorders>
+              <w:left w:val="nil"/>
+              <w:right w:val="nil"/>
+            </w:tcBorders>
+          </w:tcPr>
+          <w:p>
+            <w:pPr>
+              <w:tabs>
+                <w:tab w:val="left" w:pos="4820"/>
+              </w:tabs>
+              <w:spacing w:line="276" w:lineRule="auto"/>
+              <w:rPr>
+                <w:sz w:val="15"/>
+              </w:rPr>
+            </w:pPr>
+            <w:r>
+              <w:rPr>
+                <w:sz w:val="15"/>
+              </w:rPr>
+              <w:t>NORMAL</w:t>
+            </w:r>
+          </w:p>
+        </w:tc>
+        <w:tc>
+          <w:tcPr>
+            <w:tcW w:w="7700" w:type="dxa"/>
+            <w:tcBorders>
+              <w:left w:val="nil"/>
+              <w:right w:val="nil"/>
+            </w:tcBorders>
+            <w:shd w:val="clear" w:color="auto" w:fill="auto"/>
+          </w:tcPr>
+          <w:p>
+            <w:pPr>
+              <w:tabs>
+                <w:tab w:val="left" w:pos="4820"/>
+              </w:tabs>
+              <w:spacing w:line="276" w:lineRule="auto"/>
+              <w:rPr>
+                <w:sz w:val="15"/>
+              </w:rPr>
+            </w:pPr>
+            <w:r>
+              <w:rPr>
+                <w:sz w:val="15"/>
+              </w:rPr>
+              <w:t>Provides information about the atomic characteristics of a read transaction</w:t>
+            </w:r>
+          </w:p>
+        </w:tc>
+      </w:tr>
+      <w:tr>
+        <w:trPr>
+          <w:trHeight w:val="101"/>
+          <w:jc w:val="center"/>
+        </w:trPr>
+        <w:tc>
+          <w:tcPr>
+            <w:tcW w:w="1872" w:type="dxa"/>
+            <w:tcBorders>
+              <w:left w:val="nil"/>
+              <w:right w:val="nil"/>
+            </w:tcBorders>
+          </w:tcPr>
+          <w:p>
+            <w:pPr>
+              <w:tabs>
+                <w:tab w:val="left" w:pos="4820"/>
+              </w:tabs>
+              <w:spacing w:line="276" w:lineRule="auto"/>
+              <w:rPr>
+                <w:color w:val="000000" w:themeColor="text1"/>
+                <w:sz w:val="15"/>
+              </w:rPr>
+            </w:pPr>
+            <w:proofErr w:type="spellStart"/>
+            <w:r>
+              <w:rPr>
+                <w:color w:val="000000" w:themeColor="text1"/>
+                <w:sz w:val="15"/>
+              </w:rPr>
+              <w:t>arcache</w:t>
+            </w:r>
+            <w:proofErr w:type="spellEnd"/>
+          </w:p>
+        </w:tc>
+        <w:tc>
+          <w:tcPr>
+            <w:tcW w:w="2386" w:type="dxa"/>
+            <w:tcBorders>
+              <w:left w:val="nil"/>
+              <w:right w:val="nil"/>
+            </w:tcBorders>
+          </w:tcPr>
+          <w:p>
+            <w:pPr>
+              <w:tabs>
+                <w:tab w:val="left" w:pos="4820"/>
+              </w:tabs>
+              <w:spacing w:line="276" w:lineRule="auto"/>
+              <w:rPr>
+                <w:sz w:val="15"/>
+              </w:rPr>
+            </w:pPr>
+            <w:proofErr w:type="spellStart"/>
+            <w:r>
+              <w:rPr>
+                <w:sz w:val="15"/>
+              </w:rPr>
+              <w:t>std_logic_</w:t>
+            </w:r>
+            <w:proofErr w:type="gramStart"/>
+            <w:r>
+              <w:rPr>
+                <w:sz w:val="15"/>
+              </w:rPr>
+              <w:t>vector</w:t>
+            </w:r>
+            <w:proofErr w:type="spellEnd"/>
+            <w:r>
+              <w:rPr>
+                <w:sz w:val="15"/>
+              </w:rPr>
+              <w:t>(</w:t>
+            </w:r>
+            <w:proofErr w:type="gramEnd"/>
+            <w:r>
+              <w:rPr>
+                <w:sz w:val="15"/>
+              </w:rPr>
+              <w:t xml:space="preserve">3 </w:t>
+            </w:r>
+            <w:proofErr w:type="spellStart"/>
+            <w:r>
+              <w:rPr>
+                <w:sz w:val="15"/>
+              </w:rPr>
+              <w:t>downto</w:t>
+            </w:r>
+            <w:proofErr w:type="spellEnd"/>
+            <w:r>
+              <w:rPr>
+                <w:sz w:val="15"/>
+              </w:rPr>
+              <w:t xml:space="preserve"> 0)</w:t>
+            </w:r>
+          </w:p>
+        </w:tc>
+        <w:tc>
+          <w:tcPr>
+            <w:tcW w:w="3113" w:type="dxa"/>
+            <w:tcBorders>
+              <w:left w:val="nil"/>
+              <w:right w:val="nil"/>
+            </w:tcBorders>
+          </w:tcPr>
+          <w:p>
+            <w:pPr>
+              <w:tabs>
+                <w:tab w:val="left" w:pos="4820"/>
+              </w:tabs>
+              <w:spacing w:line="276" w:lineRule="auto"/>
+              <w:rPr>
                 <w:sz w:val="15"/>
                 <w:lang w:val="en-US"/>
               </w:rPr>
-              <w:t>t_</w:t>
-            </w:r>
-            <w:r>
+            </w:pPr>
+            <w:r>
+              <w:rPr>
+                <w:sz w:val="15"/>
+              </w:rPr>
+              <w:t>“0000”</w:t>
+            </w:r>
+          </w:p>
+        </w:tc>
+        <w:tc>
+          <w:tcPr>
+            <w:tcW w:w="7700" w:type="dxa"/>
+            <w:tcBorders>
+              <w:left w:val="nil"/>
+              <w:right w:val="nil"/>
+            </w:tcBorders>
+            <w:shd w:val="clear" w:color="auto" w:fill="auto"/>
+          </w:tcPr>
+          <w:p>
+            <w:pPr>
+              <w:tabs>
+                <w:tab w:val="left" w:pos="4820"/>
+              </w:tabs>
+              <w:spacing w:line="276" w:lineRule="auto"/>
+              <w:rPr>
+                <w:sz w:val="15"/>
+              </w:rPr>
+            </w:pPr>
+            <w:r>
+              <w:rPr>
+                <w:sz w:val="15"/>
+              </w:rPr>
+              <w:t>Indicates how a read transaction is required to progress through a system</w:t>
+            </w:r>
+          </w:p>
+        </w:tc>
+      </w:tr>
+      <w:tr>
+        <w:trPr>
+          <w:trHeight w:val="101"/>
+          <w:jc w:val="center"/>
+        </w:trPr>
+        <w:tc>
+          <w:tcPr>
+            <w:tcW w:w="1872" w:type="dxa"/>
+            <w:tcBorders>
+              <w:left w:val="nil"/>
+              <w:right w:val="nil"/>
+            </w:tcBorders>
+          </w:tcPr>
+          <w:p>
+            <w:pPr>
+              <w:tabs>
+                <w:tab w:val="left" w:pos="4820"/>
+              </w:tabs>
+              <w:spacing w:line="276" w:lineRule="auto"/>
+              <w:rPr>
+                <w:color w:val="000000" w:themeColor="text1"/>
+                <w:sz w:val="15"/>
+              </w:rPr>
+            </w:pPr>
+            <w:proofErr w:type="spellStart"/>
+            <w:r>
+              <w:rPr>
+                <w:color w:val="000000" w:themeColor="text1"/>
+                <w:sz w:val="15"/>
+              </w:rPr>
+              <w:t>arprot</w:t>
+            </w:r>
+            <w:proofErr w:type="spellEnd"/>
+          </w:p>
+        </w:tc>
+        <w:tc>
+          <w:tcPr>
+            <w:tcW w:w="2386" w:type="dxa"/>
+            <w:tcBorders>
+              <w:left w:val="nil"/>
+              <w:right w:val="nil"/>
+            </w:tcBorders>
+          </w:tcPr>
+          <w:p>
+            <w:pPr>
+              <w:tabs>
+                <w:tab w:val="left" w:pos="4820"/>
+              </w:tabs>
+              <w:spacing w:line="276" w:lineRule="auto"/>
+              <w:rPr>
+                <w:sz w:val="15"/>
+              </w:rPr>
+            </w:pPr>
+            <w:proofErr w:type="spellStart"/>
+            <w:r>
+              <w:rPr>
+                <w:sz w:val="15"/>
+              </w:rPr>
+              <w:t>t_axprot</w:t>
+            </w:r>
+            <w:proofErr w:type="spellEnd"/>
+          </w:p>
+        </w:tc>
+        <w:tc>
+          <w:tcPr>
+            <w:tcW w:w="3113" w:type="dxa"/>
+            <w:tcBorders>
+              <w:left w:val="nil"/>
+              <w:right w:val="nil"/>
+            </w:tcBorders>
+          </w:tcPr>
+          <w:p>
+            <w:pPr>
+              <w:tabs>
+                <w:tab w:val="left" w:pos="4820"/>
+              </w:tabs>
+              <w:spacing w:line="276" w:lineRule="auto"/>
+              <w:rPr>
+                <w:sz w:val="15"/>
+              </w:rPr>
+            </w:pPr>
+            <w:r>
+              <w:rPr>
+                <w:sz w:val="15"/>
+              </w:rPr>
+              <w:t>UNPRIVILEGED</w:t>
+            </w:r>
+            <w:r>
+              <w:rPr>
+                <w:sz w:val="15"/>
+              </w:rPr>
+              <w:t>_UNSECURE_DATA</w:t>
+            </w:r>
+          </w:p>
+        </w:tc>
+        <w:tc>
+          <w:tcPr>
+            <w:tcW w:w="7700" w:type="dxa"/>
+            <w:tcBorders>
+              <w:left w:val="nil"/>
+              <w:right w:val="nil"/>
+            </w:tcBorders>
+            <w:shd w:val="clear" w:color="auto" w:fill="auto"/>
+          </w:tcPr>
+          <w:p>
+            <w:pPr>
+              <w:tabs>
+                <w:tab w:val="left" w:pos="4820"/>
+              </w:tabs>
+              <w:spacing w:line="276" w:lineRule="auto"/>
+              <w:rPr>
+                <w:sz w:val="15"/>
+              </w:rPr>
+            </w:pPr>
+            <w:r>
+              <w:rPr>
+                <w:sz w:val="15"/>
+              </w:rPr>
+              <w:t>Protection attributes of a read transaction. Privilege, security level and access type</w:t>
+            </w:r>
+          </w:p>
+        </w:tc>
+      </w:tr>
+      <w:tr>
+        <w:trPr>
+          <w:trHeight w:val="101"/>
+          <w:jc w:val="center"/>
+        </w:trPr>
+        <w:tc>
+          <w:tcPr>
+            <w:tcW w:w="1872" w:type="dxa"/>
+            <w:tcBorders>
+              <w:left w:val="nil"/>
+              <w:right w:val="nil"/>
+            </w:tcBorders>
+          </w:tcPr>
+          <w:p>
+            <w:pPr>
+              <w:tabs>
+                <w:tab w:val="left" w:pos="4820"/>
+              </w:tabs>
+              <w:spacing w:line="276" w:lineRule="auto"/>
+              <w:rPr>
+                <w:color w:val="000000" w:themeColor="text1"/>
+                <w:sz w:val="15"/>
+              </w:rPr>
+            </w:pPr>
+            <w:proofErr w:type="spellStart"/>
+            <w:r>
+              <w:rPr>
+                <w:color w:val="000000" w:themeColor="text1"/>
+                <w:sz w:val="15"/>
+              </w:rPr>
+              <w:t>arqos</w:t>
+            </w:r>
+            <w:proofErr w:type="spellEnd"/>
+          </w:p>
+        </w:tc>
+        <w:tc>
+          <w:tcPr>
+            <w:tcW w:w="2386" w:type="dxa"/>
+            <w:tcBorders>
+              <w:left w:val="nil"/>
+              <w:right w:val="nil"/>
+            </w:tcBorders>
+          </w:tcPr>
+          <w:p>
+            <w:pPr>
+              <w:tabs>
+                <w:tab w:val="left" w:pos="4820"/>
+              </w:tabs>
+              <w:spacing w:line="276" w:lineRule="auto"/>
+              <w:rPr>
+                <w:sz w:val="15"/>
+              </w:rPr>
+            </w:pPr>
+            <w:proofErr w:type="spellStart"/>
+            <w:r>
+              <w:rPr>
+                <w:sz w:val="15"/>
+              </w:rPr>
+              <w:t>std_logic_</w:t>
+            </w:r>
+            <w:proofErr w:type="gramStart"/>
+            <w:r>
+              <w:rPr>
+                <w:sz w:val="15"/>
+              </w:rPr>
+              <w:t>vector</w:t>
+            </w:r>
+            <w:proofErr w:type="spellEnd"/>
+            <w:r>
+              <w:rPr>
+                <w:sz w:val="15"/>
+              </w:rPr>
+              <w:t>(</w:t>
+            </w:r>
+            <w:proofErr w:type="gramEnd"/>
+            <w:r>
+              <w:rPr>
+                <w:sz w:val="15"/>
+              </w:rPr>
+              <w:t xml:space="preserve">3 </w:t>
+            </w:r>
+            <w:proofErr w:type="spellStart"/>
+            <w:r>
+              <w:rPr>
+                <w:sz w:val="15"/>
+              </w:rPr>
+              <w:t>downto</w:t>
+            </w:r>
+            <w:proofErr w:type="spellEnd"/>
+            <w:r>
+              <w:rPr>
+                <w:sz w:val="15"/>
+              </w:rPr>
+              <w:t xml:space="preserve"> 0)</w:t>
+            </w:r>
+          </w:p>
+        </w:tc>
+        <w:tc>
+          <w:tcPr>
+            <w:tcW w:w="3113" w:type="dxa"/>
+            <w:tcBorders>
+              <w:left w:val="nil"/>
+              <w:right w:val="nil"/>
+            </w:tcBorders>
+          </w:tcPr>
+          <w:p>
+            <w:pPr>
+              <w:tabs>
+                <w:tab w:val="left" w:pos="4820"/>
+              </w:tabs>
+              <w:spacing w:line="276" w:lineRule="auto"/>
               <w:rPr>
                 <w:sz w:val="15"/>
                 <w:lang w:val="en-US"/>
               </w:rPr>
-              <w:t>xresp</w:t>
-            </w:r>
+            </w:pPr>
+            <w:r>
+              <w:rPr>
+                <w:sz w:val="15"/>
+              </w:rPr>
+              <w:t>“0000”</w:t>
+            </w:r>
+          </w:p>
+        </w:tc>
+        <w:tc>
+          <w:tcPr>
+            <w:tcW w:w="7700" w:type="dxa"/>
+            <w:tcBorders>
+              <w:left w:val="nil"/>
+              <w:right w:val="nil"/>
+            </w:tcBorders>
+            <w:shd w:val="clear" w:color="auto" w:fill="auto"/>
+          </w:tcPr>
+          <w:p>
+            <w:pPr>
+              <w:tabs>
+                <w:tab w:val="left" w:pos="4820"/>
+              </w:tabs>
+              <w:spacing w:line="276" w:lineRule="auto"/>
+              <w:rPr>
+                <w:sz w:val="15"/>
+              </w:rPr>
+            </w:pPr>
+            <w:r>
+              <w:rPr>
+                <w:sz w:val="15"/>
+              </w:rPr>
+              <w:t>Quality of Service identifier for a read transaction</w:t>
+            </w:r>
+          </w:p>
+        </w:tc>
+      </w:tr>
+      <w:tr>
+        <w:trPr>
+          <w:trHeight w:val="101"/>
+          <w:jc w:val="center"/>
+        </w:trPr>
+        <w:tc>
+          <w:tcPr>
+            <w:tcW w:w="1872" w:type="dxa"/>
+            <w:tcBorders>
+              <w:left w:val="nil"/>
+              <w:right w:val="nil"/>
+            </w:tcBorders>
+          </w:tcPr>
+          <w:p>
+            <w:pPr>
+              <w:tabs>
+                <w:tab w:val="left" w:pos="4820"/>
+              </w:tabs>
+              <w:spacing w:line="276" w:lineRule="auto"/>
+              <w:rPr>
+                <w:color w:val="000000" w:themeColor="text1"/>
+                <w:sz w:val="15"/>
+              </w:rPr>
+            </w:pPr>
+            <w:proofErr w:type="spellStart"/>
+            <w:r>
+              <w:rPr>
+                <w:color w:val="000000" w:themeColor="text1"/>
+                <w:sz w:val="15"/>
+              </w:rPr>
+              <w:t>arregion</w:t>
+            </w:r>
+            <w:proofErr w:type="spellEnd"/>
+          </w:p>
+        </w:tc>
+        <w:tc>
+          <w:tcPr>
+            <w:tcW w:w="2386" w:type="dxa"/>
+            <w:tcBorders>
+              <w:left w:val="nil"/>
+              <w:right w:val="nil"/>
+            </w:tcBorders>
+          </w:tcPr>
+          <w:p>
+            <w:pPr>
+              <w:tabs>
+                <w:tab w:val="left" w:pos="4820"/>
+              </w:tabs>
+              <w:spacing w:line="276" w:lineRule="auto"/>
+              <w:rPr>
+                <w:sz w:val="15"/>
+              </w:rPr>
+            </w:pPr>
+            <w:proofErr w:type="spellStart"/>
+            <w:r>
+              <w:rPr>
+                <w:sz w:val="15"/>
+              </w:rPr>
+              <w:t>std_logic_</w:t>
+            </w:r>
+            <w:proofErr w:type="gramStart"/>
+            <w:r>
+              <w:rPr>
+                <w:sz w:val="15"/>
+              </w:rPr>
+              <w:t>vector</w:t>
+            </w:r>
+            <w:proofErr w:type="spellEnd"/>
+            <w:r>
+              <w:rPr>
+                <w:sz w:val="15"/>
+              </w:rPr>
+              <w:t>(</w:t>
+            </w:r>
+            <w:proofErr w:type="gramEnd"/>
+            <w:r>
+              <w:rPr>
+                <w:sz w:val="15"/>
+              </w:rPr>
+              <w:t xml:space="preserve">3 </w:t>
+            </w:r>
+            <w:proofErr w:type="spellStart"/>
+            <w:r>
+              <w:rPr>
+                <w:sz w:val="15"/>
+              </w:rPr>
+              <w:t>downto</w:t>
+            </w:r>
+            <w:proofErr w:type="spellEnd"/>
+            <w:r>
+              <w:rPr>
+                <w:sz w:val="15"/>
+              </w:rPr>
+              <w:t xml:space="preserve"> 0)</w:t>
+            </w:r>
+          </w:p>
+        </w:tc>
+        <w:tc>
+          <w:tcPr>
+            <w:tcW w:w="3113" w:type="dxa"/>
+            <w:tcBorders>
+              <w:left w:val="nil"/>
+              <w:right w:val="nil"/>
+            </w:tcBorders>
+          </w:tcPr>
+          <w:p>
+            <w:pPr>
+              <w:tabs>
+                <w:tab w:val="left" w:pos="4820"/>
+              </w:tabs>
+              <w:spacing w:line="276" w:lineRule="auto"/>
+              <w:rPr>
+                <w:sz w:val="15"/>
+              </w:rPr>
+            </w:pPr>
+            <w:r>
+              <w:rPr>
+                <w:sz w:val="15"/>
+              </w:rPr>
+              <w:t>“0000”</w:t>
+            </w:r>
+          </w:p>
+        </w:tc>
+        <w:tc>
+          <w:tcPr>
+            <w:tcW w:w="7700" w:type="dxa"/>
+            <w:tcBorders>
+              <w:left w:val="nil"/>
+              <w:right w:val="nil"/>
+            </w:tcBorders>
+            <w:shd w:val="clear" w:color="auto" w:fill="auto"/>
+          </w:tcPr>
+          <w:p>
+            <w:pPr>
+              <w:tabs>
+                <w:tab w:val="left" w:pos="4820"/>
+              </w:tabs>
+              <w:spacing w:line="276" w:lineRule="auto"/>
+              <w:rPr>
+                <w:sz w:val="15"/>
+              </w:rPr>
+            </w:pPr>
+            <w:r>
+              <w:rPr>
+                <w:sz w:val="15"/>
+              </w:rPr>
+              <w:t>Region indicator for a read transaction</w:t>
+            </w:r>
+          </w:p>
+        </w:tc>
+      </w:tr>
+      <w:tr>
+        <w:trPr>
+          <w:trHeight w:val="101"/>
+          <w:jc w:val="center"/>
+        </w:trPr>
+        <w:tc>
+          <w:tcPr>
+            <w:tcW w:w="1872" w:type="dxa"/>
+            <w:tcBorders>
+              <w:left w:val="nil"/>
+              <w:right w:val="nil"/>
+            </w:tcBorders>
+          </w:tcPr>
+          <w:p>
+            <w:pPr>
+              <w:tabs>
+                <w:tab w:val="left" w:pos="4820"/>
+              </w:tabs>
+              <w:spacing w:line="276" w:lineRule="auto"/>
+              <w:rPr>
+                <w:color w:val="000000" w:themeColor="text1"/>
+                <w:sz w:val="15"/>
+              </w:rPr>
+            </w:pPr>
+            <w:proofErr w:type="spellStart"/>
+            <w:r>
+              <w:rPr>
+                <w:color w:val="000000" w:themeColor="text1"/>
+                <w:sz w:val="15"/>
+              </w:rPr>
+              <w:t>aruser</w:t>
+            </w:r>
+            <w:proofErr w:type="spellEnd"/>
+          </w:p>
+        </w:tc>
+        <w:tc>
+          <w:tcPr>
+            <w:tcW w:w="2386" w:type="dxa"/>
+            <w:tcBorders>
+              <w:left w:val="nil"/>
+              <w:right w:val="nil"/>
+            </w:tcBorders>
+          </w:tcPr>
+          <w:p>
+            <w:pPr>
+              <w:tabs>
+                <w:tab w:val="left" w:pos="4820"/>
+              </w:tabs>
+              <w:spacing w:line="276" w:lineRule="auto"/>
+              <w:rPr>
+                <w:sz w:val="15"/>
+              </w:rPr>
+            </w:pPr>
+            <w:proofErr w:type="spellStart"/>
+            <w:r>
+              <w:rPr>
+                <w:sz w:val="15"/>
+              </w:rPr>
+              <w:t>std_logic_vector</w:t>
+            </w:r>
+            <w:proofErr w:type="spellEnd"/>
+          </w:p>
+        </w:tc>
+        <w:tc>
+          <w:tcPr>
+            <w:tcW w:w="3113" w:type="dxa"/>
+            <w:tcBorders>
+              <w:left w:val="nil"/>
+              <w:right w:val="nil"/>
+            </w:tcBorders>
+          </w:tcPr>
+          <w:p>
+            <w:pPr>
+              <w:tabs>
+                <w:tab w:val="left" w:pos="4820"/>
+              </w:tabs>
+              <w:spacing w:line="276" w:lineRule="auto"/>
+              <w:rPr>
+                <w:sz w:val="15"/>
+              </w:rPr>
+            </w:pPr>
+            <w:r>
+              <w:rPr>
+                <w:sz w:val="15"/>
+              </w:rPr>
+              <w:t>x”01”</w:t>
+            </w:r>
+          </w:p>
+        </w:tc>
+        <w:tc>
+          <w:tcPr>
+            <w:tcW w:w="7700" w:type="dxa"/>
+            <w:tcBorders>
+              <w:left w:val="nil"/>
+              <w:right w:val="nil"/>
+            </w:tcBorders>
+            <w:shd w:val="clear" w:color="auto" w:fill="auto"/>
+          </w:tcPr>
+          <w:p>
+            <w:pPr>
+              <w:tabs>
+                <w:tab w:val="left" w:pos="4820"/>
+              </w:tabs>
+              <w:spacing w:line="276" w:lineRule="auto"/>
+              <w:rPr>
+                <w:sz w:val="15"/>
+              </w:rPr>
+            </w:pPr>
+            <w:r>
+              <w:rPr>
+                <w:sz w:val="15"/>
+              </w:rPr>
+              <w:t>User-defined extension for the read address channel</w:t>
+            </w:r>
+          </w:p>
+        </w:tc>
+      </w:tr>
+      <w:tr>
+        <w:trPr>
+          <w:trHeight w:val="101"/>
+          <w:jc w:val="center"/>
+        </w:trPr>
+        <w:tc>
+          <w:tcPr>
+            <w:tcW w:w="1872" w:type="dxa"/>
+            <w:tcBorders>
+              <w:left w:val="nil"/>
+              <w:right w:val="nil"/>
+            </w:tcBorders>
+          </w:tcPr>
+          <w:p>
+            <w:pPr>
+              <w:tabs>
+                <w:tab w:val="left" w:pos="4820"/>
+              </w:tabs>
+              <w:spacing w:line="276" w:lineRule="auto"/>
+              <w:rPr>
+                <w:color w:val="000000" w:themeColor="text1"/>
+                <w:sz w:val="15"/>
+              </w:rPr>
+            </w:pPr>
+            <w:proofErr w:type="spellStart"/>
+            <w:r>
+              <w:rPr>
+                <w:color w:val="000000" w:themeColor="text1"/>
+                <w:sz w:val="15"/>
+              </w:rPr>
+              <w:t>r</w:t>
+            </w:r>
+            <w:r>
+              <w:rPr>
+                <w:color w:val="000000" w:themeColor="text1"/>
+                <w:sz w:val="15"/>
+              </w:rPr>
+              <w:t>data_exp</w:t>
+            </w:r>
+            <w:proofErr w:type="spellEnd"/>
+          </w:p>
+        </w:tc>
+        <w:tc>
+          <w:tcPr>
+            <w:tcW w:w="2386" w:type="dxa"/>
+            <w:tcBorders>
+              <w:left w:val="nil"/>
+              <w:right w:val="nil"/>
+            </w:tcBorders>
+          </w:tcPr>
+          <w:p>
+            <w:pPr>
+              <w:tabs>
+                <w:tab w:val="left" w:pos="4820"/>
+              </w:tabs>
+              <w:spacing w:line="276" w:lineRule="auto"/>
+              <w:rPr>
+                <w:sz w:val="15"/>
+              </w:rPr>
+            </w:pPr>
+            <w:proofErr w:type="spellStart"/>
+            <w:r>
+              <w:rPr>
+                <w:sz w:val="15"/>
+              </w:rPr>
+              <w:t>t_slv_array</w:t>
+            </w:r>
+            <w:proofErr w:type="spellEnd"/>
+          </w:p>
+        </w:tc>
+        <w:tc>
+          <w:tcPr>
+            <w:tcW w:w="3113" w:type="dxa"/>
+            <w:tcBorders>
+              <w:left w:val="nil"/>
+              <w:right w:val="nil"/>
+            </w:tcBorders>
+          </w:tcPr>
+          <w:p>
+            <w:pPr>
+              <w:tabs>
+                <w:tab w:val="left" w:pos="4820"/>
+              </w:tabs>
+              <w:spacing w:line="276" w:lineRule="auto"/>
+              <w:rPr>
+                <w:sz w:val="15"/>
+                <w:lang w:val="nb-NO"/>
+              </w:rPr>
+            </w:pPr>
+            <w:r>
+              <w:rPr>
+                <w:sz w:val="15"/>
+                <w:lang w:val="nb-NO"/>
+              </w:rPr>
+              <w:t>t</w:t>
+            </w:r>
+            <w:r>
+              <w:rPr>
+                <w:sz w:val="15"/>
+                <w:lang w:val="nb-NO"/>
+              </w:rPr>
+              <w:t>_slv_array’(x”</w:t>
+            </w:r>
+            <w:r>
+              <w:rPr>
+                <w:sz w:val="15"/>
+                <w:lang w:val="nb-NO"/>
+              </w:rPr>
+              <w:t>ABCD</w:t>
+            </w:r>
+            <w:r>
+              <w:rPr>
+                <w:sz w:val="15"/>
+                <w:lang w:val="nb-NO"/>
+              </w:rPr>
+              <w:t>”, x”</w:t>
+            </w:r>
+            <w:r>
+              <w:rPr>
+                <w:sz w:val="15"/>
+                <w:lang w:val="nb-NO"/>
+              </w:rPr>
+              <w:t>1234</w:t>
+            </w:r>
+            <w:r>
+              <w:rPr>
+                <w:sz w:val="15"/>
+                <w:lang w:val="nb-NO"/>
+              </w:rPr>
+              <w:t>”</w:t>
+            </w:r>
+            <w:r>
+              <w:rPr>
+                <w:sz w:val="15"/>
+                <w:lang w:val="nb-NO"/>
+              </w:rPr>
+              <w:t>)</w:t>
+            </w:r>
+          </w:p>
+        </w:tc>
+        <w:tc>
+          <w:tcPr>
+            <w:tcW w:w="7700" w:type="dxa"/>
+            <w:tcBorders>
+              <w:left w:val="nil"/>
+              <w:right w:val="nil"/>
+            </w:tcBorders>
+            <w:shd w:val="clear" w:color="auto" w:fill="auto"/>
+          </w:tcPr>
+          <w:p>
+            <w:pPr>
+              <w:tabs>
+                <w:tab w:val="left" w:pos="4820"/>
+              </w:tabs>
+              <w:spacing w:line="276" w:lineRule="auto"/>
+              <w:rPr>
+                <w:sz w:val="15"/>
+              </w:rPr>
+            </w:pPr>
+            <w:r>
+              <w:rPr>
+                <w:sz w:val="15"/>
+              </w:rPr>
+              <w:t xml:space="preserve">Array of expected read </w:t>
+            </w:r>
+            <w:r>
+              <w:rPr>
+                <w:sz w:val="15"/>
+              </w:rPr>
+              <w:t>data value</w:t>
+            </w:r>
+            <w:r>
+              <w:rPr>
+                <w:sz w:val="15"/>
+              </w:rPr>
+              <w:t xml:space="preserve">s. </w:t>
+            </w:r>
+            <w:r>
+              <w:rPr>
+                <w:sz w:val="15"/>
+              </w:rPr>
+              <w:t>A mismatch results in an alert ‘</w:t>
+            </w:r>
+            <w:proofErr w:type="spellStart"/>
+            <w:r>
+              <w:rPr>
+                <w:sz w:val="15"/>
+              </w:rPr>
+              <w:t>alert_level</w:t>
+            </w:r>
+            <w:proofErr w:type="spellEnd"/>
+            <w:r>
+              <w:rPr>
+                <w:sz w:val="15"/>
+              </w:rPr>
+              <w:t>’</w:t>
+            </w:r>
+          </w:p>
+        </w:tc>
+      </w:tr>
+      <w:tr>
+        <w:trPr>
+          <w:trHeight w:val="101"/>
+          <w:jc w:val="center"/>
+        </w:trPr>
+        <w:tc>
+          <w:tcPr>
+            <w:tcW w:w="1872" w:type="dxa"/>
+            <w:tcBorders>
+              <w:left w:val="nil"/>
+              <w:right w:val="nil"/>
+            </w:tcBorders>
+          </w:tcPr>
+          <w:p>
+            <w:pPr>
+              <w:tabs>
+                <w:tab w:val="left" w:pos="4820"/>
+              </w:tabs>
+              <w:spacing w:line="276" w:lineRule="auto"/>
+              <w:rPr>
+                <w:rFonts w:cs="Helvetica"/>
+                <w:color w:val="000000" w:themeColor="text1"/>
+                <w:sz w:val="15"/>
+              </w:rPr>
+            </w:pPr>
+            <w:proofErr w:type="spellStart"/>
+            <w:r>
+              <w:rPr>
+                <w:color w:val="000000" w:themeColor="text1"/>
+                <w:sz w:val="15"/>
+              </w:rPr>
+              <w:t>rresp_exp</w:t>
+            </w:r>
+            <w:proofErr w:type="spellEnd"/>
+          </w:p>
+        </w:tc>
+        <w:tc>
+          <w:tcPr>
+            <w:tcW w:w="2386" w:type="dxa"/>
+            <w:tcBorders>
+              <w:left w:val="nil"/>
+              <w:right w:val="nil"/>
+            </w:tcBorders>
+          </w:tcPr>
+          <w:p>
+            <w:pPr>
+              <w:tabs>
+                <w:tab w:val="left" w:pos="4820"/>
+              </w:tabs>
+              <w:spacing w:line="276" w:lineRule="auto"/>
+              <w:rPr>
+                <w:rFonts w:cs="Helvetica"/>
+                <w:sz w:val="15"/>
+              </w:rPr>
+            </w:pPr>
+            <w:proofErr w:type="spellStart"/>
+            <w:r>
+              <w:rPr>
+                <w:sz w:val="15"/>
+              </w:rPr>
+              <w:t>t_xresp_array</w:t>
+            </w:r>
+            <w:proofErr w:type="spellEnd"/>
+          </w:p>
+        </w:tc>
+        <w:tc>
+          <w:tcPr>
+            <w:tcW w:w="3113" w:type="dxa"/>
+            <w:tcBorders>
+              <w:left w:val="nil"/>
+              <w:right w:val="nil"/>
+            </w:tcBorders>
+          </w:tcPr>
+          <w:p>
+            <w:pPr>
+              <w:tabs>
+                <w:tab w:val="left" w:pos="4820"/>
+              </w:tabs>
+              <w:spacing w:line="276" w:lineRule="auto"/>
+              <w:rPr>
+                <w:rFonts w:cs="Helvetica"/>
+                <w:sz w:val="15"/>
+              </w:rPr>
+            </w:pPr>
+            <w:proofErr w:type="spellStart"/>
             <w:r>
               <w:rPr>
                 <w:sz w:val="15"/>
                 <w:lang w:val="en-US"/>
               </w:rPr>
-              <w:t>_array</w:t>
+              <w:t>t_xresp_array</w:t>
             </w:r>
             <w:proofErr w:type="spellEnd"/>
             <w:proofErr w:type="gramStart"/>
@@ -12642,14 +14210,7 @@
                 <w:sz w:val="15"/>
                 <w:lang w:val="en-US"/>
               </w:rPr>
-              <w:t>OKAY, OKAY</w:t>
-            </w:r>
-            <w:r>
-              <w:rPr>
-                <w:sz w:val="15"/>
-                <w:lang w:val="en-US"/>
-              </w:rPr>
-              <w:t>)</w:t>
+              <w:t>OKAY, OKAY)</w:t>
             </w:r>
           </w:p>
         </w:tc>
@@ -12699,14 +14260,7 @@
                 <w:sz w:val="15"/>
                 <w:lang w:val="en-US"/>
               </w:rPr>
-              <w:t xml:space="preserve"> which indicates the status of a read transfer</w:t>
-            </w:r>
-            <w:r>
-              <w:rPr>
-                <w:sz w:val="15"/>
-                <w:lang w:val="en-US"/>
-              </w:rPr>
-              <w:t xml:space="preserve">. </w:t>
+              <w:t xml:space="preserve"> which indicates the status of a read transfer. </w:t>
             </w:r>
             <w:r>
               <w:rPr>
@@ -12943,14 +14497,7 @@
                 <w:sz w:val="15"/>
                 <w:lang w:val="en-US"/>
               </w:rPr>
-              <w:t>xtensions for the read data channel</w:t>
-            </w:r>
-            <w:r>
-              <w:rPr>
-                <w:sz w:val="15"/>
-                <w:lang w:val="en-US"/>
-              </w:rPr>
-              <w:t xml:space="preserve">. </w:t>
+              <w:t xml:space="preserve">xtensions for the read data channel. </w:t>
             </w:r>
             <w:r>
               <w:rPr>
@@ -13449,7 +14996,21 @@
                 <w:rFonts w:cs="Helvetica"/>
                 <w:sz w:val="15"/>
               </w:rPr>
-              <w:t>“AXI VVC”</w:t>
+              <w:t>“AXI</w:t>
+            </w:r>
+            <w:r>
+              <w:rPr>
+                <w:rFonts w:cs="Helvetica"/>
+                <w:sz w:val="15"/>
+              </w:rPr>
+              <w:t>_</w:t>
+            </w:r>
+            <w:r>
+              <w:rPr>
+                <w:rFonts w:cs="Helvetica"/>
+                <w:sz w:val="15"/>
+              </w:rPr>
+              <w:t>VVC”</w:t>
             </w:r>
           </w:p>
         </w:tc>
@@ -13512,14 +15073,28 @@
                 <w:rFonts w:cs="Helvetica"/>
                 <w:sz w:val="15"/>
               </w:rPr>
-              <w:t xml:space="preserve"> BFM". In a verification component typically "A</w:t>
-            </w:r>
-            <w:r>
-              <w:rPr>
-                <w:rFonts w:cs="Helvetica"/>
-                <w:sz w:val="15"/>
-              </w:rPr>
-              <w:t xml:space="preserve">XI </w:t>
+              <w:t>_</w:t>
+            </w:r>
+            <w:r>
+              <w:rPr>
+                <w:rFonts w:cs="Helvetica"/>
+                <w:sz w:val="15"/>
+              </w:rPr>
+              <w:t>BFM". In a verification component typically "A</w:t>
+            </w:r>
+            <w:r>
+              <w:rPr>
+                <w:rFonts w:cs="Helvetica"/>
+                <w:sz w:val="15"/>
+              </w:rPr>
+              <w:t>XI</w:t>
+            </w:r>
+            <w:r>
+              <w:rPr>
+                <w:rFonts w:cs="Helvetica"/>
+                <w:sz w:val="15"/>
+              </w:rPr>
+              <w:t>_</w:t>
             </w:r>
             <w:r>
               <w:rPr>
@@ -13542,6 +15117,7 @@
         </w:rPr>
       </w:pPr>
       <w:r>
+        <w:lastRenderedPageBreak/>
         <w:t xml:space="preserve">VVC </w:t>
       </w:r>
       <w:r>
@@ -13955,6 +15531,7 @@
       </w:tblGrid>
       <w:tr>
         <w:trPr>
+          <w:cantSplit/>
           <w:trHeight w:val="86"/>
           <w:jc w:val="center"/>
         </w:trPr>
@@ -14074,6 +15651,7 @@
       </w:tr>
       <w:tr>
         <w:trPr>
+          <w:cantSplit/>
           <w:jc w:val="center"/>
         </w:trPr>
         <w:tc>
@@ -14204,6 +15782,7 @@
       </w:tr>
       <w:tr>
         <w:trPr>
+          <w:cantSplit/>
           <w:jc w:val="center"/>
         </w:trPr>
         <w:tc>
@@ -14334,6 +15913,7 @@
       </w:tr>
       <w:tr>
         <w:trPr>
+          <w:cantSplit/>
           <w:jc w:val="center"/>
         </w:trPr>
         <w:tc>
@@ -14363,7 +15943,6 @@
                 <w:color w:val="000000" w:themeColor="text1"/>
                 <w:sz w:val="15"/>
               </w:rPr>
-              <w:lastRenderedPageBreak/>
               <w:t>GC_ID_WIDTH</w:t>
             </w:r>
           </w:p>
@@ -14458,6 +16037,7 @@
       </w:tr>
       <w:tr>
         <w:trPr>
+          <w:cantSplit/>
           <w:jc w:val="center"/>
         </w:trPr>
         <w:tc>
@@ -14581,6 +16161,7 @@
       </w:tr>
       <w:tr>
         <w:trPr>
+          <w:cantSplit/>
           <w:jc w:val="center"/>
         </w:trPr>
         <w:tc>
@@ -14704,6 +16285,7 @@
       </w:tr>
       <w:tr>
         <w:trPr>
+          <w:cantSplit/>
           <w:jc w:val="center"/>
         </w:trPr>
         <w:tc>
@@ -14843,6 +16425,7 @@
       </w:tr>
       <w:tr>
         <w:trPr>
+          <w:cantSplit/>
           <w:jc w:val="center"/>
         </w:trPr>
         <w:tc>
@@ -14966,6 +16549,7 @@
       </w:tr>
       <w:tr>
         <w:trPr>
+          <w:cantSplit/>
           <w:jc w:val="center"/>
         </w:trPr>
         <w:tc>
@@ -15118,6 +16702,7 @@
       </w:tr>
       <w:tr>
         <w:trPr>
+          <w:cantSplit/>
           <w:jc w:val="center"/>
         </w:trPr>
         <w:tc>
@@ -15265,6 +16850,7 @@
       </w:tr>
       <w:tr>
         <w:trPr>
+          <w:cantSplit/>
           <w:trHeight w:val="64"/>
           <w:jc w:val="center"/>
         </w:trPr>
@@ -15439,6 +17025,7 @@
       </w:tr>
       <w:tr>
         <w:trPr>
+          <w:cantSplit/>
           <w:jc w:val="center"/>
         </w:trPr>
         <w:tc>
@@ -15626,6 +17213,7 @@
       </w:tr>
       <w:tr>
         <w:trPr>
+          <w:cantSplit/>
           <w:jc w:val="center"/>
         </w:trPr>
         <w:tc>
@@ -15775,6 +17363,7 @@
       </w:tr>
       <w:tr>
         <w:trPr>
+          <w:cantSplit/>
           <w:jc w:val="center"/>
         </w:trPr>
         <w:tc>
@@ -20653,16 +22242,7 @@
                 <w:sz w:val="15"/>
                 <w:szCs w:val="15"/>
               </w:rPr>
-              <w:t>axi_</w:t>
-            </w:r>
-            <w:proofErr w:type="gramStart"/>
-            <w:r>
-              <w:rPr>
-                <w:rFonts w:cs="Helvetica"/>
-                <w:sz w:val="15"/>
-                <w:szCs w:val="15"/>
-              </w:rPr>
-              <w:t>read</w:t>
+              <w:t>axi_read</w:t>
             </w:r>
             <w:proofErr w:type="spellEnd"/>
             <w:r>
@@ -20671,16 +22251,7 @@
                 <w:sz w:val="15"/>
                 <w:szCs w:val="15"/>
               </w:rPr>
-              <w:t>(</w:t>
-            </w:r>
-            <w:proofErr w:type="gramEnd"/>
-            <w:r>
-              <w:rPr>
-                <w:rFonts w:cs="Helvetica"/>
-                <w:sz w:val="15"/>
-                <w:szCs w:val="15"/>
-              </w:rPr>
-              <w:t xml:space="preserve">) VVC procedure adds a read command to the AXI4 VVC executor queue, </w:t>
+              <w:t xml:space="preserve">() VVC procedure adds a read command to the AXI4 VVC executor queue, </w:t>
             </w:r>
             <w:r>
               <w:rPr>
@@ -31480,14 +33051,7 @@
           <w:b/>
           <w:szCs w:val="16"/>
         </w:rPr>
-        <w:t>transaction_info.bt_</w:t>
-      </w:r>
-      <w:r>
-        <w:rPr>
-          <w:b/>
-          <w:szCs w:val="16"/>
-        </w:rPr>
-        <w:t>rd</w:t>
+        <w:t>transaction_info.bt_rd</w:t>
       </w:r>
       <w:proofErr w:type="spellEnd"/>
     </w:p>
@@ -32840,15 +34404,7 @@
                 <w:sz w:val="15"/>
                 <w:szCs w:val="18"/>
               </w:rPr>
-              <w:t xml:space="preserve">Identification tag </w:t>
-            </w:r>
-            <w:r>
-              <w:rPr>
-                <w:rFonts w:cs="Helvetica"/>
-                <w:sz w:val="15"/>
-                <w:szCs w:val="18"/>
-              </w:rPr>
-              <w:t>for a read or write transaction</w:t>
+              <w:t>Identification tag for a read or write transaction</w:t>
             </w:r>
           </w:p>
         </w:tc>
@@ -33152,15 +34708,7 @@
                 <w:sz w:val="15"/>
                 <w:szCs w:val="18"/>
               </w:rPr>
-              <w:t xml:space="preserve">Burst length </w:t>
-            </w:r>
-            <w:r>
-              <w:rPr>
-                <w:rFonts w:cs="Helvetica"/>
-                <w:sz w:val="15"/>
-                <w:szCs w:val="18"/>
-              </w:rPr>
-              <w:t>for a read or write transaction</w:t>
+              <w:t>Burst length for a read or write transaction</w:t>
             </w:r>
           </w:p>
         </w:tc>
@@ -33284,15 +34832,7 @@
                 <w:sz w:val="15"/>
                 <w:szCs w:val="18"/>
               </w:rPr>
-              <w:t xml:space="preserve">Burst size </w:t>
-            </w:r>
-            <w:r>
-              <w:rPr>
-                <w:rFonts w:cs="Helvetica"/>
-                <w:sz w:val="15"/>
-                <w:szCs w:val="18"/>
-              </w:rPr>
-              <w:t>for a read or write transaction</w:t>
+              <w:t>Burst size for a read or write transaction</w:t>
             </w:r>
           </w:p>
         </w:tc>
@@ -33418,15 +34958,7 @@
                 <w:sz w:val="15"/>
                 <w:szCs w:val="18"/>
               </w:rPr>
-              <w:t xml:space="preserve">Burst type </w:t>
-            </w:r>
-            <w:r>
-              <w:rPr>
-                <w:rFonts w:cs="Helvetica"/>
-                <w:sz w:val="15"/>
-                <w:szCs w:val="18"/>
-              </w:rPr>
-              <w:t>for a read or write transaction</w:t>
+              <w:t>Burst type for a read or write transaction</w:t>
             </w:r>
           </w:p>
         </w:tc>
@@ -33552,15 +35084,7 @@
                 <w:sz w:val="15"/>
                 <w:szCs w:val="18"/>
               </w:rPr>
-              <w:t xml:space="preserve">Lock value </w:t>
-            </w:r>
-            <w:r>
-              <w:rPr>
-                <w:rFonts w:cs="Helvetica"/>
-                <w:sz w:val="15"/>
-                <w:szCs w:val="18"/>
-              </w:rPr>
-              <w:t>for a read or write transaction</w:t>
+              <w:t>Lock value for a read or write transaction</w:t>
             </w:r>
           </w:p>
         </w:tc>
@@ -33730,15 +35254,7 @@
                 <w:sz w:val="15"/>
                 <w:szCs w:val="18"/>
               </w:rPr>
-              <w:t xml:space="preserve">Cache value </w:t>
-            </w:r>
-            <w:r>
-              <w:rPr>
-                <w:rFonts w:cs="Helvetica"/>
-                <w:sz w:val="15"/>
-                <w:szCs w:val="18"/>
-              </w:rPr>
-              <w:t>for a read or write transaction</w:t>
+              <w:t>Cache value for a read or write transaction</w:t>
             </w:r>
           </w:p>
         </w:tc>
@@ -33864,15 +35380,7 @@
                 <w:sz w:val="15"/>
                 <w:szCs w:val="18"/>
               </w:rPr>
-              <w:t xml:space="preserve">Protection value </w:t>
-            </w:r>
-            <w:r>
-              <w:rPr>
-                <w:rFonts w:cs="Helvetica"/>
-                <w:sz w:val="15"/>
-                <w:szCs w:val="18"/>
-              </w:rPr>
-              <w:t>for a read or write transaction</w:t>
+              <w:t>Protection value for a read or write transaction</w:t>
             </w:r>
           </w:p>
         </w:tc>
@@ -34042,15 +35550,7 @@
                 <w:sz w:val="15"/>
                 <w:szCs w:val="18"/>
               </w:rPr>
-              <w:t xml:space="preserve">QOS value </w:t>
-            </w:r>
-            <w:r>
-              <w:rPr>
-                <w:rFonts w:cs="Helvetica"/>
-                <w:sz w:val="15"/>
-                <w:szCs w:val="18"/>
-              </w:rPr>
-              <w:t>for a read or write transaction</w:t>
+              <w:t>QOS value for a read or write transaction</w:t>
             </w:r>
           </w:p>
         </w:tc>
@@ -34220,15 +35720,7 @@
                 <w:sz w:val="15"/>
                 <w:szCs w:val="18"/>
               </w:rPr>
-              <w:t xml:space="preserve">Region value </w:t>
-            </w:r>
-            <w:r>
-              <w:rPr>
-                <w:rFonts w:cs="Helvetica"/>
-                <w:sz w:val="15"/>
-                <w:szCs w:val="18"/>
-              </w:rPr>
-              <w:t>for a read or write transaction</w:t>
+              <w:t>Region value for a read or write transaction</w:t>
             </w:r>
           </w:p>
         </w:tc>
@@ -34398,15 +35890,7 @@
                 <w:sz w:val="15"/>
                 <w:szCs w:val="18"/>
               </w:rPr>
-              <w:t xml:space="preserve">User value </w:t>
-            </w:r>
-            <w:r>
-              <w:rPr>
-                <w:rFonts w:cs="Helvetica"/>
-                <w:sz w:val="15"/>
-                <w:szCs w:val="18"/>
-              </w:rPr>
-              <w:t>for a read or write transaction</w:t>
+              <w:t>User value for a read or write transaction</w:t>
             </w:r>
           </w:p>
         </w:tc>
@@ -35748,7 +37232,7 @@
                 <w:sz w:val="15"/>
                 <w:szCs w:val="18"/>
               </w:rPr>
-              <w:t>(127 d</w:t>
+              <w:t xml:space="preserve">(127 </w:t>
             </w:r>
             <w:proofErr w:type="spellStart"/>
             <w:r>
@@ -35757,7 +37241,7 @@
                 <w:sz w:val="15"/>
                 <w:szCs w:val="18"/>
               </w:rPr>
-              <w:t>ownto</w:t>
+              <w:t>downto</w:t>
             </w:r>
             <w:proofErr w:type="spellEnd"/>
             <w:r>
@@ -41485,14 +42969,14 @@
         <w:tblLook w:val="04A0" w:firstRow="1" w:lastRow="0" w:firstColumn="1" w:lastColumn="0" w:noHBand="0" w:noVBand="1"/>
       </w:tblPr>
       <w:tblGrid>
-        <w:gridCol w:w="3114"/>
-        <w:gridCol w:w="6662"/>
-        <w:gridCol w:w="5353"/>
+        <w:gridCol w:w="1951"/>
+        <w:gridCol w:w="6521"/>
+        <w:gridCol w:w="6657"/>
       </w:tblGrid>
       <w:tr>
         <w:tc>
           <w:tcPr>
-            <w:tcW w:w="3114" w:type="dxa"/>
+            <w:tcW w:w="1951" w:type="dxa"/>
             <w:tcBorders>
               <w:bottom w:val="single" w:sz="4" w:space="0" w:color="auto"/>
             </w:tcBorders>
@@ -41533,7 +43017,7 @@
         </w:tc>
         <w:tc>
           <w:tcPr>
-            <w:tcW w:w="6662" w:type="dxa"/>
+            <w:tcW w:w="6521" w:type="dxa"/>
             <w:tcBorders>
               <w:bottom w:val="single" w:sz="4" w:space="0" w:color="auto"/>
             </w:tcBorders>
@@ -41562,7 +43046,7 @@
         </w:tc>
         <w:tc>
           <w:tcPr>
-            <w:tcW w:w="5353" w:type="dxa"/>
+            <w:tcW w:w="6657" w:type="dxa"/>
             <w:tcBorders>
               <w:bottom w:val="single" w:sz="4" w:space="0" w:color="auto"/>
             </w:tcBorders>
@@ -41593,7 +43077,7 @@
       <w:tr>
         <w:tc>
           <w:tcPr>
-            <w:tcW w:w="3114" w:type="dxa"/>
+            <w:tcW w:w="1951" w:type="dxa"/>
             <w:tcBorders>
               <w:left w:val="nil"/>
               <w:right w:val="nil"/>
@@ -41614,21 +43098,14 @@
                 <w:rFonts w:cs="Helvetica"/>
                 <w:sz w:val="15"/>
               </w:rPr>
-              <w:t>bitvis_vip_ax</w:t>
-            </w:r>
-            <w:r>
-              <w:rPr>
-                <w:rFonts w:cs="Helvetica"/>
-                <w:sz w:val="15"/>
-              </w:rPr>
-              <w:t>i</w:t>
+              <w:t>bitvis_vip_axi</w:t>
             </w:r>
             <w:proofErr w:type="spellEnd"/>
           </w:p>
         </w:tc>
         <w:tc>
           <w:tcPr>
-            <w:tcW w:w="6662" w:type="dxa"/>
+            <w:tcW w:w="6521" w:type="dxa"/>
             <w:tcBorders>
               <w:left w:val="nil"/>
               <w:right w:val="nil"/>
@@ -41649,14 +43126,14 @@
                 <w:rFonts w:cs="Helvetica"/>
                 <w:sz w:val="15"/>
               </w:rPr>
-              <w:t>axi_bfm_pkg.vhd</w:t>
+              <w:t>transaction_pkg</w:t>
             </w:r>
             <w:proofErr w:type="spellEnd"/>
           </w:p>
         </w:tc>
         <w:tc>
           <w:tcPr>
-            <w:tcW w:w="5353" w:type="dxa"/>
+            <w:tcW w:w="6657" w:type="dxa"/>
             <w:tcBorders>
               <w:left w:val="nil"/>
               <w:right w:val="nil"/>
@@ -41675,7 +43152,7 @@
                 <w:rFonts w:cs="Helvetica"/>
                 <w:sz w:val="15"/>
               </w:rPr>
-              <w:t>AXI4 BFM</w:t>
+              <w:t>AXI4 transaction package with DTT types, constants etc.</w:t>
             </w:r>
           </w:p>
         </w:tc>
@@ -41683,7 +43160,7 @@
       <w:tr>
         <w:tc>
           <w:tcPr>
-            <w:tcW w:w="3114" w:type="dxa"/>
+            <w:tcW w:w="1951" w:type="dxa"/>
             <w:tcBorders>
               <w:left w:val="nil"/>
               <w:right w:val="nil"/>
@@ -41711,7 +43188,7 @@
         </w:tc>
         <w:tc>
           <w:tcPr>
-            <w:tcW w:w="6662" w:type="dxa"/>
+            <w:tcW w:w="6521" w:type="dxa"/>
             <w:tcBorders>
               <w:left w:val="nil"/>
               <w:right w:val="nil"/>
@@ -41732,14 +43209,14 @@
                 <w:rFonts w:cs="Helvetica"/>
                 <w:sz w:val="15"/>
               </w:rPr>
-              <w:t>transaction_pkg</w:t>
+              <w:t>vvc_cmd_pkg.vhd</w:t>
             </w:r>
             <w:proofErr w:type="spellEnd"/>
           </w:p>
         </w:tc>
         <w:tc>
           <w:tcPr>
-            <w:tcW w:w="5353" w:type="dxa"/>
+            <w:tcW w:w="6657" w:type="dxa"/>
             <w:tcBorders>
               <w:left w:val="nil"/>
               <w:right w:val="nil"/>
@@ -41758,7 +43235,7 @@
                 <w:rFonts w:cs="Helvetica"/>
                 <w:sz w:val="15"/>
               </w:rPr>
-              <w:t>AXI4 transaction package with DTT types, constants etc.</w:t>
+              <w:t>AXI4 VVC command types and operations</w:t>
             </w:r>
           </w:p>
         </w:tc>
@@ -41766,7 +43243,7 @@
       <w:tr>
         <w:tc>
           <w:tcPr>
-            <w:tcW w:w="3114" w:type="dxa"/>
+            <w:tcW w:w="1951" w:type="dxa"/>
             <w:tcBorders>
               <w:left w:val="nil"/>
               <w:right w:val="nil"/>
@@ -41794,7 +43271,7 @@
         </w:tc>
         <w:tc>
           <w:tcPr>
-            <w:tcW w:w="6662" w:type="dxa"/>
+            <w:tcW w:w="6521" w:type="dxa"/>
             <w:tcBorders>
               <w:left w:val="nil"/>
               <w:right w:val="nil"/>
@@ -41815,14 +43292,14 @@
                 <w:rFonts w:cs="Helvetica"/>
                 <w:sz w:val="15"/>
               </w:rPr>
-              <w:t>vvc_cmd_pkg.vhd</w:t>
+              <w:t>axi_read_data_queue_pkg.vhd</w:t>
             </w:r>
             <w:proofErr w:type="spellEnd"/>
           </w:p>
         </w:tc>
         <w:tc>
           <w:tcPr>
-            <w:tcW w:w="5353" w:type="dxa"/>
+            <w:tcW w:w="6657" w:type="dxa"/>
             <w:tcBorders>
               <w:left w:val="nil"/>
               <w:right w:val="nil"/>
@@ -41841,7 +43318,14 @@
                 <w:rFonts w:cs="Helvetica"/>
                 <w:sz w:val="15"/>
               </w:rPr>
-              <w:t>AXI4 VVC command types and operations</w:t>
+              <w:t>Package for storing read data responses in a queue</w:t>
+            </w:r>
+            <w:r>
+              <w:rPr>
+                <w:rFonts w:cs="Helvetica"/>
+                <w:sz w:val="15"/>
+              </w:rPr>
+              <w:t xml:space="preserve"> to support out of order read data</w:t>
             </w:r>
           </w:p>
         </w:tc>
@@ -41849,7 +43333,7 @@
       <w:tr>
         <w:tc>
           <w:tcPr>
-            <w:tcW w:w="3114" w:type="dxa"/>
+            <w:tcW w:w="1951" w:type="dxa"/>
             <w:tcBorders>
               <w:left w:val="nil"/>
               <w:right w:val="nil"/>
@@ -41877,7 +43361,7 @@
         </w:tc>
         <w:tc>
           <w:tcPr>
-            <w:tcW w:w="6662" w:type="dxa"/>
+            <w:tcW w:w="6521" w:type="dxa"/>
             <w:tcBorders>
               <w:left w:val="nil"/>
               <w:right w:val="nil"/>
@@ -41898,14 +43382,14 @@
                 <w:rFonts w:cs="Helvetica"/>
                 <w:sz w:val="15"/>
               </w:rPr>
-              <w:t>axi_read_data_queue_pkg.vhd</w:t>
+              <w:t>axi_channel_handler_pkg.vhd</w:t>
             </w:r>
             <w:proofErr w:type="spellEnd"/>
           </w:p>
         </w:tc>
         <w:tc>
           <w:tcPr>
-            <w:tcW w:w="5353" w:type="dxa"/>
+            <w:tcW w:w="6657" w:type="dxa"/>
             <w:tcBorders>
               <w:left w:val="nil"/>
               <w:right w:val="nil"/>
@@ -41924,7 +43408,14 @@
                 <w:rFonts w:cs="Helvetica"/>
                 <w:sz w:val="15"/>
               </w:rPr>
-              <w:t>Package for storing read data responses in a queue</w:t>
+              <w:t>Package containing procedures for accessing AXI4 channels</w:t>
+            </w:r>
+            <w:r>
+              <w:rPr>
+                <w:rFonts w:cs="Helvetica"/>
+                <w:sz w:val="15"/>
+              </w:rPr>
+              <w:t>. Only for use by the VVC</w:t>
             </w:r>
           </w:p>
         </w:tc>
@@ -41932,7 +43423,7 @@
       <w:tr>
         <w:tc>
           <w:tcPr>
-            <w:tcW w:w="3114" w:type="dxa"/>
+            <w:tcW w:w="1951" w:type="dxa"/>
             <w:tcBorders>
               <w:left w:val="nil"/>
               <w:right w:val="nil"/>
@@ -41960,7 +43451,7 @@
         </w:tc>
         <w:tc>
           <w:tcPr>
-            <w:tcW w:w="6662" w:type="dxa"/>
+            <w:tcW w:w="6521" w:type="dxa"/>
             <w:tcBorders>
               <w:left w:val="nil"/>
               <w:right w:val="nil"/>
@@ -41975,20 +43466,46 @@
                 <w:sz w:val="15"/>
               </w:rPr>
             </w:pPr>
-            <w:proofErr w:type="spellStart"/>
-            <w:r>
-              <w:rPr>
-                <w:rFonts w:cs="Helvetica"/>
-                <w:sz w:val="15"/>
-              </w:rPr>
-              <w:t>axi_channel_handler_pkg.vhd</w:t>
-            </w:r>
-            <w:proofErr w:type="spellEnd"/>
-          </w:p>
-        </w:tc>
-        <w:tc>
-          <w:tcPr>
-            <w:tcW w:w="5353" w:type="dxa"/>
+            <w:r>
+              <w:rPr>
+                <w:rFonts w:cs="Helvetica"/>
+                <w:sz w:val="15"/>
+              </w:rPr>
+              <w:t>../uvvm_vvc_framework/</w:t>
+            </w:r>
+            <w:r>
+              <w:rPr>
+                <w:rFonts w:cs="Helvetica"/>
+                <w:sz w:val="15"/>
+              </w:rPr>
+              <w:t>src_target_dependent</w:t>
+            </w:r>
+            <w:r>
+              <w:rPr>
+                <w:rFonts w:cs="Helvetica"/>
+                <w:sz w:val="15"/>
+              </w:rPr>
+              <w:t>/</w:t>
+            </w:r>
+            <w:r>
+              <w:rPr>
+                <w:rFonts w:cs="Helvetica"/>
+                <w:sz w:val="15"/>
+              </w:rPr>
+              <w:t>td_target_support_pkg</w:t>
+            </w:r>
+            <w:r>
+              <w:rPr>
+                <w:rFonts w:cs="Helvetica"/>
+                <w:sz w:val="15"/>
+              </w:rPr>
+              <w:t>.vhd</w:t>
+            </w:r>
+          </w:p>
+        </w:tc>
+        <w:tc>
+          <w:tcPr>
+            <w:tcW w:w="6657" w:type="dxa"/>
             <w:tcBorders>
               <w:left w:val="nil"/>
               <w:right w:val="nil"/>
@@ -42007,7 +43524,21 @@
                 <w:rFonts w:cs="Helvetica"/>
                 <w:sz w:val="15"/>
               </w:rPr>
-              <w:t>Package containing procedures for accessing AXI4 channels</w:t>
+              <w:t>U</w:t>
+            </w:r>
+            <w:r>
+              <w:rPr>
+                <w:rFonts w:cs="Helvetica"/>
+                <w:sz w:val="15"/>
+              </w:rPr>
+              <w:t>VVM VVC target</w:t>
+            </w:r>
+            <w:r>
+              <w:rPr>
+                <w:rFonts w:cs="Helvetica"/>
+                <w:sz w:val="15"/>
+              </w:rPr>
+              <w:t xml:space="preserve"> support package, compiled into the AXI4 VVC library.</w:t>
             </w:r>
           </w:p>
         </w:tc>
@@ -42015,7 +43546,7 @@
       <w:tr>
         <w:tc>
           <w:tcPr>
-            <w:tcW w:w="3114" w:type="dxa"/>
+            <w:tcW w:w="1951" w:type="dxa"/>
             <w:tcBorders>
               <w:left w:val="nil"/>
               <w:right w:val="nil"/>
@@ -42043,7 +43574,7 @@
         </w:tc>
         <w:tc>
           <w:tcPr>
-            <w:tcW w:w="6662" w:type="dxa"/>
+            <w:tcW w:w="6521" w:type="dxa"/>
             <w:tcBorders>
               <w:left w:val="nil"/>
               <w:right w:val="nil"/>
@@ -42084,7 +43615,7 @@
                 <w:rFonts w:cs="Helvetica"/>
                 <w:sz w:val="15"/>
               </w:rPr>
-              <w:t>td_target_support_pkg</w:t>
+              <w:t>td_vvc_framework_common_methods_pkg</w:t>
             </w:r>
             <w:r>
               <w:rPr>
@@ -42097,7 +43628,7 @@
         </w:tc>
         <w:tc>
           <w:tcPr>
-            <w:tcW w:w="5353" w:type="dxa"/>
+            <w:tcW w:w="6657" w:type="dxa"/>
             <w:tcBorders>
               <w:left w:val="nil"/>
               <w:right w:val="nil"/>
@@ -42116,21 +43647,21 @@
                 <w:rFonts w:cs="Helvetica"/>
                 <w:sz w:val="15"/>
               </w:rPr>
-              <w:t>U</w:t>
-            </w:r>
-            <w:r>
-              <w:rPr>
-                <w:rFonts w:cs="Helvetica"/>
-                <w:sz w:val="15"/>
-              </w:rPr>
-              <w:t>VVM VVC target</w:t>
-            </w:r>
-            <w:r>
-              <w:rPr>
-                <w:rFonts w:cs="Helvetica"/>
-                <w:sz w:val="15"/>
-              </w:rPr>
-              <w:t xml:space="preserve"> support package, compiled into the AXI4 VVC library.</w:t>
+              <w:t xml:space="preserve">UVVM framework </w:t>
+            </w:r>
+            <w:r>
+              <w:rPr>
+                <w:rFonts w:cs="Helvetica"/>
+                <w:sz w:val="15"/>
+              </w:rPr>
+              <w:t xml:space="preserve">common </w:t>
+            </w:r>
+            <w:r>
+              <w:rPr>
+                <w:rFonts w:cs="Helvetica"/>
+                <w:sz w:val="15"/>
+              </w:rPr>
+              <w:t>methods compiled into the AXI4 VVC library</w:t>
             </w:r>
           </w:p>
         </w:tc>
@@ -42138,7 +43669,7 @@
       <w:tr>
         <w:tc>
           <w:tcPr>
-            <w:tcW w:w="3114" w:type="dxa"/>
+            <w:tcW w:w="1951" w:type="dxa"/>
             <w:tcBorders>
               <w:left w:val="nil"/>
               <w:right w:val="nil"/>
@@ -42166,7 +43697,7 @@
         </w:tc>
         <w:tc>
           <w:tcPr>
-            <w:tcW w:w="6662" w:type="dxa"/>
+            <w:tcW w:w="6521" w:type="dxa"/>
             <w:tcBorders>
               <w:left w:val="nil"/>
               <w:right w:val="nil"/>
@@ -42181,46 +43712,20 @@
                 <w:sz w:val="15"/>
               </w:rPr>
             </w:pPr>
-            <w:r>
-              <w:rPr>
-                <w:rFonts w:cs="Helvetica"/>
-                <w:sz w:val="15"/>
-              </w:rPr>
-              <w:t>../uvvm_vvc_framework/</w:t>
-            </w:r>
-            <w:r>
-              <w:rPr>
-                <w:rFonts w:cs="Helvetica"/>
-                <w:sz w:val="15"/>
-              </w:rPr>
-              <w:t>src_target_dependent</w:t>
-            </w:r>
-            <w:r>
-              <w:rPr>
-                <w:rFonts w:cs="Helvetica"/>
-                <w:sz w:val="15"/>
-              </w:rPr>
-              <w:t>/</w:t>
-            </w:r>
-            <w:r>
-              <w:rPr>
-                <w:rFonts w:cs="Helvetica"/>
-                <w:sz w:val="15"/>
-              </w:rPr>
-              <w:t>td_vvc_framework_common_methods_pkg</w:t>
-            </w:r>
-            <w:r>
-              <w:rPr>
-                <w:rFonts w:cs="Helvetica"/>
-                <w:sz w:val="15"/>
-              </w:rPr>
-              <w:t>.vhd</w:t>
-            </w:r>
-          </w:p>
-        </w:tc>
-        <w:tc>
-          <w:tcPr>
-            <w:tcW w:w="5353" w:type="dxa"/>
+            <w:proofErr w:type="spellStart"/>
+            <w:r>
+              <w:rPr>
+                <w:rFonts w:cs="Helvetica"/>
+                <w:sz w:val="15"/>
+              </w:rPr>
+              <w:t>axi_sb_pkg.vhd</w:t>
+            </w:r>
+            <w:proofErr w:type="spellEnd"/>
+          </w:p>
+        </w:tc>
+        <w:tc>
+          <w:tcPr>
+            <w:tcW w:w="6657" w:type="dxa"/>
             <w:tcBorders>
               <w:left w:val="nil"/>
               <w:right w:val="nil"/>
@@ -42239,21 +43744,7 @@
                 <w:rFonts w:cs="Helvetica"/>
                 <w:sz w:val="15"/>
               </w:rPr>
-              <w:t xml:space="preserve">UVVM framework </w:t>
-            </w:r>
-            <w:r>
-              <w:rPr>
-                <w:rFonts w:cs="Helvetica"/>
-                <w:sz w:val="15"/>
-              </w:rPr>
-              <w:t xml:space="preserve">common </w:t>
-            </w:r>
-            <w:r>
-              <w:rPr>
-                <w:rFonts w:cs="Helvetica"/>
-                <w:sz w:val="15"/>
-              </w:rPr>
-              <w:t>methods compiled into the AXI4 VVC library</w:t>
+              <w:t>AXI4 scoreboard package (instantiating the generic scoreboard)</w:t>
             </w:r>
           </w:p>
         </w:tc>
@@ -42261,7 +43752,7 @@
       <w:tr>
         <w:tc>
           <w:tcPr>
-            <w:tcW w:w="3114" w:type="dxa"/>
+            <w:tcW w:w="1951" w:type="dxa"/>
             <w:tcBorders>
               <w:left w:val="nil"/>
               <w:right w:val="nil"/>
@@ -42289,7 +43780,7 @@
         </w:tc>
         <w:tc>
           <w:tcPr>
-            <w:tcW w:w="6662" w:type="dxa"/>
+            <w:tcW w:w="6521" w:type="dxa"/>
             <w:tcBorders>
               <w:left w:val="nil"/>
               <w:right w:val="nil"/>
@@ -42310,14 +43801,14 @@
                 <w:rFonts w:cs="Helvetica"/>
                 <w:sz w:val="15"/>
               </w:rPr>
-              <w:t>axi_sb_pkg.vhd</w:t>
+              <w:t>vvc_methods_pkg.vhd</w:t>
             </w:r>
             <w:proofErr w:type="spellEnd"/>
           </w:p>
         </w:tc>
         <w:tc>
           <w:tcPr>
-            <w:tcW w:w="5353" w:type="dxa"/>
+            <w:tcW w:w="6657" w:type="dxa"/>
             <w:tcBorders>
               <w:left w:val="nil"/>
               <w:right w:val="nil"/>
@@ -42336,7 +43827,7 @@
                 <w:rFonts w:cs="Helvetica"/>
                 <w:sz w:val="15"/>
               </w:rPr>
-              <w:t>AXI4 scoreboard package (instantiating the generic scoreboard)</w:t>
+              <w:t>AXI4 VVC methods</w:t>
             </w:r>
           </w:p>
         </w:tc>
@@ -42344,90 +43835,7 @@
       <w:tr>
         <w:tc>
           <w:tcPr>
-            <w:tcW w:w="3114" w:type="dxa"/>
-            <w:tcBorders>
-              <w:left w:val="nil"/>
-              <w:right w:val="nil"/>
-            </w:tcBorders>
-            <w:shd w:val="clear" w:color="auto" w:fill="auto"/>
-          </w:tcPr>
-          <w:p>
-            <w:pPr>
-              <w:spacing w:line="276" w:lineRule="auto"/>
-              <w:rPr>
-                <w:rFonts w:cs="Helvetica"/>
-                <w:sz w:val="15"/>
-              </w:rPr>
-            </w:pPr>
-            <w:proofErr w:type="spellStart"/>
-            <w:r>
-              <w:rPr>
-                <w:rFonts w:cs="Helvetica"/>
-                <w:sz w:val="15"/>
-              </w:rPr>
-              <w:t>bitvis_vip_axi</w:t>
-            </w:r>
-            <w:proofErr w:type="spellEnd"/>
-          </w:p>
-        </w:tc>
-        <w:tc>
-          <w:tcPr>
-            <w:tcW w:w="6662" w:type="dxa"/>
-            <w:tcBorders>
-              <w:left w:val="nil"/>
-              <w:right w:val="nil"/>
-            </w:tcBorders>
-            <w:shd w:val="clear" w:color="auto" w:fill="auto"/>
-          </w:tcPr>
-          <w:p>
-            <w:pPr>
-              <w:spacing w:line="276" w:lineRule="auto"/>
-              <w:rPr>
-                <w:rFonts w:cs="Helvetica"/>
-                <w:sz w:val="15"/>
-              </w:rPr>
-            </w:pPr>
-            <w:proofErr w:type="spellStart"/>
-            <w:r>
-              <w:rPr>
-                <w:rFonts w:cs="Helvetica"/>
-                <w:sz w:val="15"/>
-              </w:rPr>
-              <w:t>vvc_methods_pkg.vhd</w:t>
-            </w:r>
-            <w:proofErr w:type="spellEnd"/>
-          </w:p>
-        </w:tc>
-        <w:tc>
-          <w:tcPr>
-            <w:tcW w:w="5353" w:type="dxa"/>
-            <w:tcBorders>
-              <w:left w:val="nil"/>
-              <w:right w:val="nil"/>
-            </w:tcBorders>
-          </w:tcPr>
-          <w:p>
-            <w:pPr>
-              <w:spacing w:line="276" w:lineRule="auto"/>
-              <w:rPr>
-                <w:rFonts w:cs="Helvetica"/>
-                <w:sz w:val="15"/>
-              </w:rPr>
-            </w:pPr>
-            <w:r>
-              <w:rPr>
-                <w:rFonts w:cs="Helvetica"/>
-                <w:sz w:val="15"/>
-              </w:rPr>
-              <w:t>AXI4 VVC methods</w:t>
-            </w:r>
-          </w:p>
-        </w:tc>
-      </w:tr>
-      <w:tr>
-        <w:tc>
-          <w:tcPr>
-            <w:tcW w:w="3114" w:type="dxa"/>
+            <w:tcW w:w="1951" w:type="dxa"/>
             <w:tcBorders>
               <w:top w:val="single" w:sz="4" w:space="0" w:color="auto"/>
               <w:left w:val="nil"/>
@@ -42457,7 +43865,7 @@
         </w:tc>
         <w:tc>
           <w:tcPr>
-            <w:tcW w:w="6662" w:type="dxa"/>
+            <w:tcW w:w="6521" w:type="dxa"/>
             <w:tcBorders>
               <w:top w:val="single" w:sz="4" w:space="0" w:color="auto"/>
               <w:left w:val="nil"/>
@@ -42526,7 +43934,7 @@
         </w:tc>
         <w:tc>
           <w:tcPr>
-            <w:tcW w:w="5353" w:type="dxa"/>
+            <w:tcW w:w="6657" w:type="dxa"/>
             <w:tcBorders>
               <w:top w:val="single" w:sz="4" w:space="0" w:color="auto"/>
               <w:left w:val="nil"/>
@@ -42555,7 +43963,7 @@
       <w:tr>
         <w:tc>
           <w:tcPr>
-            <w:tcW w:w="3114" w:type="dxa"/>
+            <w:tcW w:w="1951" w:type="dxa"/>
             <w:tcBorders>
               <w:left w:val="nil"/>
               <w:right w:val="nil"/>
@@ -42583,7 +43991,7 @@
         </w:tc>
         <w:tc>
           <w:tcPr>
-            <w:tcW w:w="6662" w:type="dxa"/>
+            <w:tcW w:w="6521" w:type="dxa"/>
             <w:tcBorders>
               <w:left w:val="nil"/>
               <w:right w:val="nil"/>
@@ -42637,7 +44045,7 @@
         </w:tc>
         <w:tc>
           <w:tcPr>
-            <w:tcW w:w="5353" w:type="dxa"/>
+            <w:tcW w:w="6657" w:type="dxa"/>
             <w:tcBorders>
               <w:left w:val="nil"/>
               <w:right w:val="nil"/>
@@ -42678,7 +44086,7 @@
       <w:tr>
         <w:tc>
           <w:tcPr>
-            <w:tcW w:w="3114" w:type="dxa"/>
+            <w:tcW w:w="1951" w:type="dxa"/>
             <w:tcBorders>
               <w:left w:val="nil"/>
               <w:right w:val="nil"/>
@@ -42706,7 +44114,7 @@
         </w:tc>
         <w:tc>
           <w:tcPr>
-            <w:tcW w:w="6662" w:type="dxa"/>
+            <w:tcW w:w="6521" w:type="dxa"/>
             <w:tcBorders>
               <w:left w:val="nil"/>
               <w:right w:val="nil"/>
@@ -42734,7 +44142,7 @@
         </w:tc>
         <w:tc>
           <w:tcPr>
-            <w:tcW w:w="5353" w:type="dxa"/>
+            <w:tcW w:w="6657" w:type="dxa"/>
             <w:tcBorders>
               <w:left w:val="nil"/>
               <w:right w:val="nil"/>
@@ -42761,7 +44169,7 @@
       <w:tr>
         <w:tc>
           <w:tcPr>
-            <w:tcW w:w="3114" w:type="dxa"/>
+            <w:tcW w:w="1951" w:type="dxa"/>
             <w:tcBorders>
               <w:left w:val="nil"/>
               <w:bottom w:val="nil"/>
@@ -42790,7 +44198,7 @@
         </w:tc>
         <w:tc>
           <w:tcPr>
-            <w:tcW w:w="6662" w:type="dxa"/>
+            <w:tcW w:w="6521" w:type="dxa"/>
             <w:tcBorders>
               <w:left w:val="nil"/>
               <w:bottom w:val="nil"/>
@@ -42819,7 +44227,7 @@
         </w:tc>
         <w:tc>
           <w:tcPr>
-            <w:tcW w:w="5353" w:type="dxa"/>
+            <w:tcW w:w="6657" w:type="dxa"/>
             <w:tcBorders>
               <w:left w:val="nil"/>
               <w:bottom w:val="nil"/>
@@ -43307,11 +44715,12 @@
       </w:r>
     </w:p>
     <w:sectPr>
-      <w:headerReference w:type="default" r:id="rId11"/>
-      <w:footerReference w:type="even" r:id="rId12"/>
-      <w:footerReference w:type="default" r:id="rId13"/>
-      <w:headerReference w:type="first" r:id="rId14"/>
-      <w:footerReference w:type="first" r:id="rId15"/>
+      <w:headerReference w:type="even" r:id="rId11"/>
+      <w:headerReference w:type="default" r:id="rId12"/>
+      <w:footerReference w:type="even" r:id="rId13"/>
+      <w:footerReference w:type="default" r:id="rId14"/>
+      <w:headerReference w:type="first" r:id="rId15"/>
+      <w:footerReference w:type="first" r:id="rId16"/>
       <w:pgSz w:w="16840" w:h="11907" w:orient="landscape" w:code="9"/>
       <w:pgMar w:top="1134" w:right="851" w:bottom="851" w:left="850" w:header="567" w:footer="284" w:gutter="0"/>
       <w:cols w:space="720"/>
@@ -43643,7 +45052,7 @@
               <w:sz w:val="14"/>
               <w:lang w:val="sq-AL"/>
             </w:rPr>
-            <w:t>x</w:t>
+            <w:t>0</w:t>
           </w:r>
           <w:r>
             <w:rPr>
@@ -43663,7 +45072,7 @@
               <w:sz w:val="14"/>
               <w:lang w:val="sq-AL"/>
             </w:rPr>
-            <w:t>x</w:t>
+            <w:t>1</w:t>
           </w:r>
           <w:r>
             <w:rPr>
@@ -43673,7 +45082,17 @@
               <w:sz w:val="14"/>
               <w:lang w:val="sq-AL"/>
             </w:rPr>
-            <w:t>.x</w:t>
+            <w:t>.</w:t>
+          </w:r>
+          <w:r>
+            <w:rPr>
+              <w:rFonts w:ascii="Helvetica" w:hAnsi="Helvetica" w:cs="Arial"/>
+              <w:b/>
+              <w:color w:val="1381C4"/>
+              <w:sz w:val="14"/>
+              <w:lang w:val="sq-AL"/>
+            </w:rPr>
+            <w:t>0</w:t>
           </w:r>
           <w:r>
             <w:rPr>
@@ -43719,7 +45138,7 @@
               <w:sz w:val="14"/>
               <w:lang w:val="en-US"/>
             </w:rPr>
-            <w:t>2020-09-15</w:t>
+            <w:t>2020-09-23</w:t>
           </w:r>
           <w:r>
             <w:rPr>
@@ -44013,25 +45432,7 @@
         <w:sz w:val="14"/>
         <w:szCs w:val="16"/>
       </w:rPr>
-      <w:t>20</w:t>
-    </w:r>
-    <w:r>
-      <w:rPr>
-        <w:iCs/>
-        <w:color w:val="000000" w:themeColor="text1"/>
-        <w:sz w:val="14"/>
-        <w:szCs w:val="16"/>
-      </w:rPr>
-      <w:t>20</w:t>
-    </w:r>
-    <w:r>
-      <w:rPr>
-        <w:iCs/>
-        <w:color w:val="000000" w:themeColor="text1"/>
-        <w:sz w:val="14"/>
-        <w:szCs w:val="16"/>
-      </w:rPr>
-      <w:t xml:space="preserve"> by </w:t>
+      <w:t xml:space="preserve">2020 by </w:t>
     </w:r>
     <w:proofErr w:type="spellStart"/>
     <w:r>
@@ -44115,8 +45516,88 @@
   <w:p>
     <w:pPr>
       <w:pStyle w:val="Header"/>
+    </w:pPr>
+    <w:r>
+      <w:rPr>
+        <w:noProof/>
+      </w:rPr>
+      <w:pict w14:anchorId="6C49AA48">
+        <v:shapetype id="_x0000_t136" coordsize="21600,21600" o:spt="136" adj="10800" path="m@7,l@8,m@5,21600l@6,21600e">
+          <v:formulas>
+            <v:f eqn="sum #0 0 10800"/>
+            <v:f eqn="prod #0 2 1"/>
+            <v:f eqn="sum 21600 0 @1"/>
+            <v:f eqn="sum 0 0 @2"/>
+            <v:f eqn="sum 21600 0 @3"/>
+            <v:f eqn="if @0 @3 0"/>
+            <v:f eqn="if @0 21600 @1"/>
+            <v:f eqn="if @0 0 @2"/>
+            <v:f eqn="if @0 @4 21600"/>
+            <v:f eqn="mid @5 @6"/>
+            <v:f eqn="mid @8 @5"/>
+            <v:f eqn="mid @7 @8"/>
+            <v:f eqn="mid @6 @7"/>
+            <v:f eqn="sum @6 0 @5"/>
+          </v:formulas>
+          <v:path textpathok="t" o:connecttype="custom" o:connectlocs="@9,0;@10,10800;@11,21600;@12,10800" o:connectangles="270,180,90,0"/>
+          <v:textpath on="t" fitshape="t"/>
+          <v:handles>
+            <v:h position="#0,bottomRight" xrange="6629,14971"/>
+          </v:handles>
+          <o:lock v:ext="edit" text="t" shapetype="t"/>
+        </v:shapetype>
+        <v:shape id="PowerPlusWaterMarkObject1196672876" o:spid="_x0000_s2050" type="#_x0000_t136" style="position:absolute;margin-left:0;margin-top:0;width:466.3pt;height:233.15pt;rotation:315;z-index:-251653120;mso-position-horizontal:center;mso-position-horizontal-relative:margin;mso-position-vertical:center;mso-position-vertical-relative:margin" o:allowincell="f" fillcolor="silver" stroked="f">
+          <v:fill opacity=".5"/>
+          <v:textpath style="font-family:&quot;Helvetica&quot;;font-size:1pt" string="BETA"/>
+        </v:shape>
+      </w:pict>
+    </w:r>
+  </w:p>
+</w:hdr>
+</file>
+
+<file path=word/header2.xml><?xml version="1.0" encoding="utf-8"?>
+<w:hdr xmlns:wpc="http://schemas.microsoft.com/office/word/2010/wordprocessingCanvas" xmlns:cx="http://schemas.microsoft.com/office/drawing/2014/chartex" xmlns:cx1="http://schemas.microsoft.com/office/drawing/2015/9/8/chartex" xmlns:cx2="http://schemas.microsoft.com/office/drawing/2015/10/21/chartex" xmlns:cx3="http://schemas.microsoft.com/office/drawing/2016/5/9/chartex" xmlns:cx4="http://schemas.microsoft.com/office/drawing/2016/5/10/chartex" xmlns:cx5="http://schemas.microsoft.com/office/drawing/2016/5/11/chartex" xmlns:cx6="http://schemas.microsoft.com/office/drawing/2016/5/12/chartex" xmlns:cx7="http://schemas.microsoft.com/office/drawing/2016/5/13/chartex" xmlns:cx8="http://schemas.microsoft.com/office/drawing/2016/5/14/chartex" xmlns:mc="http://schemas.openxmlformats.org/markup-compatibility/2006" xmlns:aink="http://schemas.microsoft.com/office/drawing/2016/ink" xmlns:am3d="http://schemas.microsoft.com/office/drawing/2017/model3d" xmlns:o="urn:schemas-microsoft-com:office:office" xmlns:r="http://schemas.openxmlformats.org/officeDocument/2006/relationships" xmlns:m="http://schemas.openxmlformats.org/officeDocument/2006/math" xmlns:v="urn:schemas-microsoft-com:vml" xmlns:wp14="http://schemas.microsoft.com/office/word/2010/wordprocessingDrawing" xmlns:wp="http://schemas.openxmlformats.org/drawingml/2006/wordprocessingDrawing" xmlns:w10="urn:schemas-microsoft-com:office:word" xmlns:w="http://schemas.openxmlformats.org/wordprocessingml/2006/main" xmlns:w14="http://schemas.microsoft.com/office/word/2010/wordml" xmlns:w15="http://schemas.microsoft.com/office/word/2012/wordml" xmlns:w16cex="http://schemas.microsoft.com/office/word/2018/wordml/cex" xmlns:w16cid="http://schemas.microsoft.com/office/word/2016/wordml/cid" xmlns:w16="http://schemas.microsoft.com/office/word/2018/wordml" xmlns:w16se="http://schemas.microsoft.com/office/word/2015/wordml/symex" xmlns:wpg="http://schemas.microsoft.com/office/word/2010/wordprocessingGroup" xmlns:wpi="http://schemas.microsoft.com/office/word/2010/wordprocessingInk" xmlns:wne="http://schemas.microsoft.com/office/word/2006/wordml" xmlns:wps="http://schemas.microsoft.com/office/word/2010/wordprocessingShape" mc:Ignorable="w14 w15 w16se w16cid w16 w16cex wp14">
+  <w:p>
+    <w:pPr>
+      <w:pStyle w:val="Header"/>
       <w:jc w:val="right"/>
     </w:pPr>
+    <w:r>
+      <w:rPr>
+        <w:noProof/>
+      </w:rPr>
+      <w:pict w14:anchorId="02659689">
+        <v:shapetype id="_x0000_t136" coordsize="21600,21600" o:spt="136" adj="10800" path="m@7,l@8,m@5,21600l@6,21600e">
+          <v:formulas>
+            <v:f eqn="sum #0 0 10800"/>
+            <v:f eqn="prod #0 2 1"/>
+            <v:f eqn="sum 21600 0 @1"/>
+            <v:f eqn="sum 0 0 @2"/>
+            <v:f eqn="sum 21600 0 @3"/>
+            <v:f eqn="if @0 @3 0"/>
+            <v:f eqn="if @0 21600 @1"/>
+            <v:f eqn="if @0 0 @2"/>
+            <v:f eqn="if @0 @4 21600"/>
+            <v:f eqn="mid @5 @6"/>
+            <v:f eqn="mid @8 @5"/>
+            <v:f eqn="mid @7 @8"/>
+            <v:f eqn="mid @6 @7"/>
+            <v:f eqn="sum @6 0 @5"/>
+          </v:formulas>
+          <v:path textpathok="t" o:connecttype="custom" o:connectlocs="@9,0;@10,10800;@11,21600;@12,10800" o:connectangles="270,180,90,0"/>
+          <v:textpath on="t" fitshape="t"/>
+          <v:handles>
+            <v:h position="#0,bottomRight" xrange="6629,14971"/>
+          </v:handles>
+          <o:lock v:ext="edit" text="t" shapetype="t"/>
+        </v:shapetype>
+        <v:shape id="PowerPlusWaterMarkObject1196672877" o:spid="_x0000_s2051" type="#_x0000_t136" style="position:absolute;left:0;text-align:left;margin-left:0;margin-top:0;width:466.3pt;height:233.15pt;rotation:315;z-index:-251651072;mso-position-horizontal:center;mso-position-horizontal-relative:margin;mso-position-vertical:center;mso-position-vertical-relative:margin" o:allowincell="f" fillcolor="silver" stroked="f">
+          <v:fill opacity=".5"/>
+          <v:textpath style="font-family:&quot;Helvetica&quot;;font-size:1pt" string="BETA"/>
+        </v:shape>
+      </w:pict>
+    </w:r>
     <w:r>
       <w:rPr>
         <w:rFonts w:ascii="Verdana" w:hAnsi="Verdana"/>
@@ -44177,13 +45658,48 @@
 </w:hdr>
 </file>
 
-<file path=word/header2.xml><?xml version="1.0" encoding="utf-8"?>
+<file path=word/header3.xml><?xml version="1.0" encoding="utf-8"?>
 <w:hdr xmlns:wpc="http://schemas.microsoft.com/office/word/2010/wordprocessingCanvas" xmlns:cx="http://schemas.microsoft.com/office/drawing/2014/chartex" xmlns:cx1="http://schemas.microsoft.com/office/drawing/2015/9/8/chartex" xmlns:cx2="http://schemas.microsoft.com/office/drawing/2015/10/21/chartex" xmlns:cx3="http://schemas.microsoft.com/office/drawing/2016/5/9/chartex" xmlns:cx4="http://schemas.microsoft.com/office/drawing/2016/5/10/chartex" xmlns:cx5="http://schemas.microsoft.com/office/drawing/2016/5/11/chartex" xmlns:cx6="http://schemas.microsoft.com/office/drawing/2016/5/12/chartex" xmlns:cx7="http://schemas.microsoft.com/office/drawing/2016/5/13/chartex" xmlns:cx8="http://schemas.microsoft.com/office/drawing/2016/5/14/chartex" xmlns:mc="http://schemas.openxmlformats.org/markup-compatibility/2006" xmlns:aink="http://schemas.microsoft.com/office/drawing/2016/ink" xmlns:am3d="http://schemas.microsoft.com/office/drawing/2017/model3d" xmlns:o="urn:schemas-microsoft-com:office:office" xmlns:r="http://schemas.openxmlformats.org/officeDocument/2006/relationships" xmlns:m="http://schemas.openxmlformats.org/officeDocument/2006/math" xmlns:v="urn:schemas-microsoft-com:vml" xmlns:wp14="http://schemas.microsoft.com/office/word/2010/wordprocessingDrawing" xmlns:wp="http://schemas.openxmlformats.org/drawingml/2006/wordprocessingDrawing" xmlns:w10="urn:schemas-microsoft-com:office:word" xmlns:w="http://schemas.openxmlformats.org/wordprocessingml/2006/main" xmlns:w14="http://schemas.microsoft.com/office/word/2010/wordml" xmlns:w15="http://schemas.microsoft.com/office/word/2012/wordml" xmlns:w16cex="http://schemas.microsoft.com/office/word/2018/wordml/cex" xmlns:w16cid="http://schemas.microsoft.com/office/word/2016/wordml/cid" xmlns:w16="http://schemas.microsoft.com/office/word/2018/wordml" xmlns:w16se="http://schemas.microsoft.com/office/word/2015/wordml/symex" xmlns:wpg="http://schemas.microsoft.com/office/word/2010/wordprocessingGroup" xmlns:wpi="http://schemas.microsoft.com/office/word/2010/wordprocessingInk" xmlns:wne="http://schemas.microsoft.com/office/word/2006/wordml" xmlns:wps="http://schemas.microsoft.com/office/word/2010/wordprocessingShape" mc:Ignorable="w14 w15 w16se w16cid w16 w16cex wp14">
   <w:p>
     <w:pPr>
       <w:pStyle w:val="Header"/>
       <w:jc w:val="right"/>
     </w:pPr>
+    <w:r>
+      <w:rPr>
+        <w:noProof/>
+      </w:rPr>
+      <w:pict w14:anchorId="352C22FC">
+        <v:shapetype id="_x0000_t136" coordsize="21600,21600" o:spt="136" adj="10800" path="m@7,l@8,m@5,21600l@6,21600e">
+          <v:formulas>
+            <v:f eqn="sum #0 0 10800"/>
+            <v:f eqn="prod #0 2 1"/>
+            <v:f eqn="sum 21600 0 @1"/>
+            <v:f eqn="sum 0 0 @2"/>
+            <v:f eqn="sum 21600 0 @3"/>
+            <v:f eqn="if @0 @3 0"/>
+            <v:f eqn="if @0 21600 @1"/>
+            <v:f eqn="if @0 0 @2"/>
+            <v:f eqn="if @0 @4 21600"/>
+            <v:f eqn="mid @5 @6"/>
+            <v:f eqn="mid @8 @5"/>
+            <v:f eqn="mid @7 @8"/>
+            <v:f eqn="mid @6 @7"/>
+            <v:f eqn="sum @6 0 @5"/>
+          </v:formulas>
+          <v:path textpathok="t" o:connecttype="custom" o:connectlocs="@9,0;@10,10800;@11,21600;@12,10800" o:connectangles="270,180,90,0"/>
+          <v:textpath on="t" fitshape="t"/>
+          <v:handles>
+            <v:h position="#0,bottomRight" xrange="6629,14971"/>
+          </v:handles>
+          <o:lock v:ext="edit" text="t" shapetype="t"/>
+        </v:shapetype>
+        <v:shape id="PowerPlusWaterMarkObject1196672875" o:spid="_x0000_s2049" type="#_x0000_t136" style="position:absolute;left:0;text-align:left;margin-left:0;margin-top:0;width:466.3pt;height:233.15pt;rotation:315;z-index:-251655168;mso-position-horizontal:center;mso-position-horizontal-relative:margin;mso-position-vertical:center;mso-position-vertical-relative:margin" o:allowincell="f" fillcolor="silver" stroked="f">
+          <v:fill opacity=".5"/>
+          <v:textpath style="font-family:&quot;Helvetica&quot;;font-size:1pt" string="BETA"/>
+        </v:shape>
+      </w:pict>
+    </w:r>
     <w:r>
       <w:rPr>
         <w:rFonts w:ascii="Verdana" w:hAnsi="Verdana"/>

</xml_diff>